<commit_message>
Guión 04 Sexto con corrección de estilo
</commit_message>
<xml_diff>
--- a/fuentes/contenidos/grado06/guion04/MA_06_04_CO.docx
+++ b/fuentes/contenidos/grado06/guion04/MA_06_04_CO.docx
@@ -11,6 +11,12 @@
       <w:tblGrid>
         <w:gridCol w:w="1951"/>
         <w:gridCol w:w="7027"/>
+        <w:tblGridChange w:id="0">
+          <w:tblGrid>
+            <w:gridCol w:w="1951"/>
+            <w:gridCol w:w="7027"/>
+          </w:tblGrid>
+        </w:tblGridChange>
       </w:tblGrid>
       <w:tr>
         <w:tc>
@@ -115,10 +121,27 @@
         </w:tc>
       </w:tr>
       <w:tr>
+        <w:tblPrEx>
+          <w:tblW w:w="0" w:type="auto"/>
+          <w:tblPrExChange w:id="1" w:author="chris" w:date="2015-08-30T20:04:00Z">
+            <w:tblPrEx>
+              <w:tblW w:w="0" w:type="auto"/>
+            </w:tblPrEx>
+          </w:tblPrExChange>
+        </w:tblPrEx>
+        <w:trPr>
+          <w:trHeight w:val="886"/>
+        </w:trPr>
         <w:tc>
           <w:tcPr>
             <w:tcW w:w="1951" w:type="dxa"/>
             <w:shd w:val="clear" w:color="auto" w:fill="000000" w:themeFill="text1"/>
+            <w:tcPrChange w:id="2" w:author="chris" w:date="2015-08-30T20:04:00Z">
+              <w:tcPr>
+                <w:tcW w:w="1951" w:type="dxa"/>
+                <w:shd w:val="clear" w:color="auto" w:fill="000000" w:themeFill="text1"/>
+              </w:tcPr>
+            </w:tcPrChange>
           </w:tcPr>
           <w:p>
             <w:pPr>
@@ -142,6 +165,11 @@
         <w:tc>
           <w:tcPr>
             <w:tcW w:w="7027" w:type="dxa"/>
+            <w:tcPrChange w:id="3" w:author="chris" w:date="2015-08-30T20:04:00Z">
+              <w:tcPr>
+                <w:tcW w:w="7027" w:type="dxa"/>
+              </w:tcPr>
+            </w:tcPrChange>
           </w:tcPr>
           <w:p>
             <w:pPr>
@@ -160,26 +188,46 @@
                 <w:highlight w:val="yellow"/>
                 <w:lang w:val="es-ES_tradnl"/>
               </w:rPr>
-              <w:t xml:space="preserve">En esta sección se presentan conceptos relacionados con los múltiplos y los divisores de un número. Se presentan aspectos importantes como las propiedades que estos cumplen y algunos problemas que se pueden resolver a partir de las </w:t>
-            </w:r>
-            <w:proofErr w:type="spellStart"/>
+              <w:t>En esta sección se presentan conceptos relacionados con los múltiplos y los divisores de un número. Se presentan aspectos importantes como las propiedades que estos cumplen y algunos problemas que se pueden resolver a partir de las defi</w:t>
+            </w:r>
+            <w:ins w:id="4" w:author="chris" w:date="2015-08-30T20:04:00Z">
+              <w:r>
+                <w:rPr>
+                  <w:rFonts w:ascii="Times" w:hAnsi="Times"/>
+                  <w:highlight w:val="yellow"/>
+                  <w:lang w:val="es-ES_tradnl"/>
+                </w:rPr>
+                <w:t>ni</w:t>
+              </w:r>
+            </w:ins>
             <w:r>
               <w:rPr>
                 <w:rFonts w:ascii="Times" w:hAnsi="Times"/>
                 <w:highlight w:val="yellow"/>
                 <w:lang w:val="es-ES_tradnl"/>
               </w:rPr>
-              <w:t>deficiones</w:t>
-            </w:r>
-            <w:proofErr w:type="spellEnd"/>
-            <w:r>
-              <w:rPr>
-                <w:rFonts w:ascii="Times" w:hAnsi="Times"/>
-                <w:highlight w:val="yellow"/>
-                <w:lang w:val="es-ES_tradnl"/>
-              </w:rPr>
-              <w:t xml:space="preserve"> de múltiplo y de divisor.  </w:t>
-            </w:r>
+              <w:t>ciones de múltiplo y de divisor.</w:t>
+            </w:r>
+            <w:del w:id="5" w:author="chris" w:date="2015-08-30T20:07:00Z">
+              <w:r>
+                <w:rPr>
+                  <w:rFonts w:ascii="Times" w:hAnsi="Times"/>
+                  <w:highlight w:val="yellow"/>
+                  <w:lang w:val="es-ES_tradnl"/>
+                </w:rPr>
+                <w:delText xml:space="preserve">  </w:delText>
+              </w:r>
+            </w:del>
+            <w:ins w:id="6" w:author="chris" w:date="2015-08-30T20:07:00Z">
+              <w:r>
+                <w:rPr>
+                  <w:rFonts w:ascii="Times" w:hAnsi="Times"/>
+                  <w:highlight w:val="yellow"/>
+                  <w:lang w:val="es-ES_tradnl"/>
+                </w:rPr>
+                <w:t xml:space="preserve"> </w:t>
+              </w:r>
+            </w:ins>
           </w:p>
         </w:tc>
       </w:tr>
@@ -265,7 +313,29 @@
         <w:rPr>
           <w:rFonts w:ascii="Times" w:hAnsi="Times"/>
         </w:rPr>
-        <w:t>En cursos anteriores se aprendieron las Tablas de multiplicar y se vio la importancia de usarlas y de aprenderlas en muchas situaciones, no solo de matemáticas, sino de la vida cotidiana. A continuación se plantea un repaso de estas tablas.</w:t>
+        <w:t xml:space="preserve">En cursos anteriores se aprendieron las </w:t>
+      </w:r>
+      <w:ins w:id="7" w:author="chris" w:date="2015-08-30T20:08:00Z">
+        <w:r>
+          <w:rPr>
+            <w:rFonts w:ascii="Times" w:hAnsi="Times"/>
+          </w:rPr>
+          <w:t>ta</w:t>
+        </w:r>
+      </w:ins>
+      <w:del w:id="8" w:author="chris" w:date="2015-08-30T20:08:00Z">
+        <w:r>
+          <w:rPr>
+            <w:rFonts w:ascii="Times" w:hAnsi="Times"/>
+          </w:rPr>
+          <w:delText>Ta</w:delText>
+        </w:r>
+      </w:del>
+      <w:r>
+        <w:rPr>
+          <w:rFonts w:ascii="Times" w:hAnsi="Times"/>
+        </w:rPr>
+        <w:t>blas de multiplicar y se vio la importancia de usarlas y de aprenderlas en muchas situaciones, no solo de matemáticas, sino de la vida cotidiana. A continuación se plantea un repaso de estas tablas.</w:t>
       </w:r>
     </w:p>
     <w:p>
@@ -858,7 +928,7 @@
             <w:r>
               <w:rPr>
                 <w:noProof/>
-                <w:lang w:val="es-ES_tradnl"/>
+                <w:lang w:val="en-US"/>
               </w:rPr>
               <w:drawing>
                 <wp:inline distT="0" distB="0" distL="0" distR="0" wp14:anchorId="4E404DB2" wp14:editId="13F17252">
@@ -976,6 +1046,15 @@
               </w:rPr>
               <w:t>Multiplicando por un número natural</w:t>
             </w:r>
+            <w:ins w:id="9" w:author="chris" w:date="2015-08-30T20:09:00Z">
+              <w:r>
+                <w:rPr>
+                  <w:rFonts w:ascii="Times New Roman" w:hAnsi="Times New Roman" w:cs="Times New Roman"/>
+                  <w:lang w:val="es-ES_tradnl"/>
+                </w:rPr>
+                <w:t>.</w:t>
+              </w:r>
+            </w:ins>
           </w:p>
           <w:p>
             <w:pPr>
@@ -1089,7 +1168,39 @@
           <w:rFonts w:ascii="Times New Roman" w:hAnsi="Times New Roman" w:cs="Times New Roman"/>
           <w:color w:val="000000"/>
         </w:rPr>
-        <w:t>={0, 7, 14, 21, 28, 35, 42, …}</w:t>
+        <w:t>=</w:t>
+      </w:r>
+      <w:ins w:id="10" w:author="chris" w:date="2015-08-30T20:10:00Z">
+        <w:r>
+          <w:rPr>
+            <w:rFonts w:ascii="Times New Roman" w:hAnsi="Times New Roman" w:cs="Times New Roman"/>
+            <w:color w:val="000000"/>
+          </w:rPr>
+          <w:t xml:space="preserve"> </w:t>
+        </w:r>
+      </w:ins>
+      <w:r>
+        <w:rPr>
+          <w:rFonts w:ascii="Times New Roman" w:hAnsi="Times New Roman" w:cs="Times New Roman"/>
+          <w:color w:val="000000"/>
+        </w:rPr>
+        <w:t>{0, 7, 14, 21, 28, 35, 42,</w:t>
+      </w:r>
+      <w:del w:id="11" w:author="chris" w:date="2015-08-30T20:10:00Z">
+        <w:r>
+          <w:rPr>
+            <w:rFonts w:ascii="Times New Roman" w:hAnsi="Times New Roman" w:cs="Times New Roman"/>
+            <w:color w:val="000000"/>
+          </w:rPr>
+          <w:delText xml:space="preserve"> </w:delText>
+        </w:r>
+      </w:del>
+      <w:r>
+        <w:rPr>
+          <w:rFonts w:ascii="Times New Roman" w:hAnsi="Times New Roman" w:cs="Times New Roman"/>
+          <w:color w:val="000000"/>
+        </w:rPr>
+        <w:t>…}</w:t>
       </w:r>
     </w:p>
     <w:p>
@@ -1105,7 +1216,32 @@
           <w:rFonts w:ascii="Times New Roman" w:hAnsi="Times New Roman" w:cs="Times New Roman"/>
           <w:color w:val="000000"/>
         </w:rPr>
-        <w:t>Es importante anotar que los tres puntos antes del corchete indican que el conjunto tiene infinito número de elementos.</w:t>
+        <w:t>Es importante anotar que los tres puntos antes del corchete</w:t>
+      </w:r>
+      <w:ins w:id="12" w:author="chris" w:date="2015-08-30T20:10:00Z">
+        <w:r>
+          <w:rPr>
+            <w:rFonts w:ascii="Times New Roman" w:hAnsi="Times New Roman" w:cs="Times New Roman"/>
+            <w:color w:val="000000"/>
+          </w:rPr>
+          <w:t xml:space="preserve"> de cierre</w:t>
+        </w:r>
+      </w:ins>
+      <w:ins w:id="13" w:author="chris" w:date="2015-08-30T20:31:00Z">
+        <w:r>
+          <w:rPr>
+            <w:rFonts w:ascii="Times New Roman" w:hAnsi="Times New Roman" w:cs="Times New Roman"/>
+            <w:color w:val="000000"/>
+          </w:rPr>
+          <w:t>,</w:t>
+        </w:r>
+      </w:ins>
+      <w:r>
+        <w:rPr>
+          <w:rFonts w:ascii="Times New Roman" w:hAnsi="Times New Roman" w:cs="Times New Roman"/>
+          <w:color w:val="000000"/>
+        </w:rPr>
+        <w:t xml:space="preserve"> indican que el conjunto tiene infinito número de elementos.</w:t>
       </w:r>
     </w:p>
     <w:p>
@@ -1173,7 +1309,41 @@
           <w:rFonts w:ascii="Times New Roman" w:hAnsi="Times New Roman" w:cs="Times New Roman"/>
           <w:color w:val="000000"/>
         </w:rPr>
-        <w:t>El conjunto de múltiplos de un número cumple varias propiedades que es importante reconocer y utilizar.</w:t>
+        <w:t xml:space="preserve">El conjunto de múltiplos de un número cumple varias propiedades que </w:t>
+      </w:r>
+      <w:bookmarkStart w:id="14" w:name="_GoBack"/>
+      <w:bookmarkEnd w:id="14"/>
+      <w:ins w:id="15" w:author="chris" w:date="2015-08-30T20:10:00Z">
+        <w:r>
+          <w:rPr>
+            <w:rFonts w:ascii="Times New Roman" w:hAnsi="Times New Roman" w:cs="Times New Roman"/>
+            <w:color w:val="000000"/>
+          </w:rPr>
+          <w:t xml:space="preserve">son </w:t>
+        </w:r>
+      </w:ins>
+      <w:r>
+        <w:rPr>
+          <w:rFonts w:ascii="Times New Roman" w:hAnsi="Times New Roman" w:cs="Times New Roman"/>
+          <w:color w:val="000000"/>
+        </w:rPr>
+        <w:t>importante</w:t>
+      </w:r>
+      <w:ins w:id="16" w:author="chris" w:date="2015-08-30T20:11:00Z">
+        <w:r>
+          <w:rPr>
+            <w:rFonts w:ascii="Times New Roman" w:hAnsi="Times New Roman" w:cs="Times New Roman"/>
+            <w:color w:val="000000"/>
+          </w:rPr>
+          <w:t>s</w:t>
+        </w:r>
+      </w:ins>
+      <w:r>
+        <w:rPr>
+          <w:rFonts w:ascii="Times New Roman" w:hAnsi="Times New Roman" w:cs="Times New Roman"/>
+          <w:color w:val="000000"/>
+        </w:rPr>
+        <w:t xml:space="preserve"> reconocer y utilizar.</w:t>
       </w:r>
     </w:p>
     <w:tbl>
@@ -1379,7 +1549,23 @@
                 <w:rFonts w:ascii="Lucida Grande" w:hAnsi="Lucida Grande" w:cs="Lucida Grande"/>
                 <w:color w:val="000000"/>
               </w:rPr>
-              <w:t>Interactivo que muestra, en forma general, las propiedades de los múltiplos y ejemplos</w:t>
+              <w:t xml:space="preserve">Interactivo que muestra, en forma general, las propiedades de los múltiplos y </w:t>
+            </w:r>
+            <w:ins w:id="17" w:author="chris" w:date="2015-08-30T20:13:00Z">
+              <w:r>
+                <w:rPr>
+                  <w:rFonts w:ascii="Lucida Grande" w:hAnsi="Lucida Grande" w:cs="Lucida Grande"/>
+                  <w:color w:val="000000"/>
+                </w:rPr>
+                <w:t xml:space="preserve">algunos </w:t>
+              </w:r>
+            </w:ins>
+            <w:r>
+              <w:rPr>
+                <w:rFonts w:ascii="Lucida Grande" w:hAnsi="Lucida Grande" w:cs="Lucida Grande"/>
+                <w:color w:val="000000"/>
+              </w:rPr>
+              <w:t>ejemplos</w:t>
             </w:r>
           </w:p>
         </w:tc>
@@ -1907,8 +2093,38 @@
           <w:b/>
           <w:lang w:val="es-CO"/>
         </w:rPr>
-        <w:t xml:space="preserve">2.  </w:t>
-      </w:r>
+        <w:t>2</w:t>
+      </w:r>
+      <w:del w:id="18" w:author="chris" w:date="2015-08-30T20:14:00Z">
+        <w:r>
+          <w:rPr>
+            <w:rFonts w:ascii="Times" w:hAnsi="Times"/>
+            <w:b/>
+            <w:lang w:val="es-CO"/>
+          </w:rPr>
+          <w:delText>.</w:delText>
+        </w:r>
+      </w:del>
+      <w:del w:id="19" w:author="chris" w:date="2015-08-30T20:07:00Z">
+        <w:r>
+          <w:rPr>
+            <w:rFonts w:ascii="Times" w:hAnsi="Times"/>
+            <w:b/>
+            <w:lang w:val="es-CO"/>
+          </w:rPr>
+          <w:delText xml:space="preserve">  </w:delText>
+        </w:r>
+      </w:del>
+      <w:ins w:id="20" w:author="chris" w:date="2015-08-30T20:07:00Z">
+        <w:r>
+          <w:rPr>
+            <w:rFonts w:ascii="Times" w:hAnsi="Times"/>
+            <w:b/>
+            <w:lang w:val="es-CO"/>
+          </w:rPr>
+          <w:t xml:space="preserve"> </w:t>
+        </w:r>
+      </w:ins>
       <w:r>
         <w:rPr>
           <w:rFonts w:ascii="Times" w:hAnsi="Times"/>
@@ -2436,13 +2652,13 @@
                     </wp:anchor>
                   </w:drawing>
                 </mc:Choice>
-                <mc:Fallback>
+                <mc:Fallback xmlns:w15="http://schemas.microsoft.com/office/word/2012/wordml">
                   <w:pict>
-                    <v:shapetype id="_x0000_t202" coordsize="21600,21600" o:spt="202" path="m0,0l0,21600,21600,21600,21600,0xe">
+                    <v:shapetype w14:anchorId="7EBB951A" id="_x0000_t202" coordsize="21600,21600" o:spt="202" path="m,l,21600r21600,l21600,xe">
                       <v:stroke joinstyle="miter"/>
                       <v:path gradientshapeok="t" o:connecttype="rect"/>
                     </v:shapetype>
-                    <v:shape id="Text Box 3" o:spid="_x0000_s1026" type="#_x0000_t202" style="position:absolute;margin-left:162.1pt;margin-top:1.9pt;width:90pt;height:36pt;z-index:251653120;visibility:visible;mso-wrap-style:square;mso-wrap-distance-left:9pt;mso-wrap-distance-top:0;mso-wrap-distance-right:9pt;mso-wrap-distance-bottom:0;mso-position-horizontal:absolute;mso-position-horizontal-relative:text;mso-position-vertical:absolute;mso-position-vertical-relative:text;v-text-anchor:top" o:gfxdata="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" filled="f" stroked="f">
+                    <v:shape id="Text Box 3" o:spid="_x0000_s1026" type="#_x0000_t202" style="position:absolute;margin-left:162.1pt;margin-top:1.9pt;width:90pt;height:36pt;z-index:251653120;visibility:visible;mso-wrap-style:square;mso-wrap-distance-left:9pt;mso-wrap-distance-top:0;mso-wrap-distance-right:9pt;mso-wrap-distance-bottom:0;mso-position-horizontal:absolute;mso-position-horizontal-relative:text;mso-position-vertical:absolute;mso-position-vertical-relative:text;v-text-anchor:top" o:gfxdata="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" filled="f" stroked="f">
                       <v:textbox>
                         <w:txbxContent>
                           <w:p>
@@ -2588,9 +2804,9 @@
                     </wp:anchor>
                   </w:drawing>
                 </mc:Choice>
-                <mc:Fallback>
+                <mc:Fallback xmlns:w15="http://schemas.microsoft.com/office/word/2012/wordml">
                   <w:pict>
-                    <v:shape id="Text Box 5" o:spid="_x0000_s1027" type="#_x0000_t202" style="position:absolute;margin-left:180.1pt;margin-top:5.3pt;width:90pt;height:36pt;z-index:251655168;visibility:visible;mso-wrap-style:square;mso-wrap-distance-left:9pt;mso-wrap-distance-top:0;mso-wrap-distance-right:9pt;mso-wrap-distance-bottom:0;mso-position-horizontal:absolute;mso-position-horizontal-relative:text;mso-position-vertical:absolute;mso-position-vertical-relative:text;v-text-anchor:top" o:gfxdata="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" filled="f" stroked="f">
+                    <v:shape w14:anchorId="36BCFB9A" id="Text Box 5" o:spid="_x0000_s1027" type="#_x0000_t202" style="position:absolute;margin-left:180.1pt;margin-top:5.3pt;width:90pt;height:36pt;z-index:251655168;visibility:visible;mso-wrap-style:square;mso-wrap-distance-left:9pt;mso-wrap-distance-top:0;mso-wrap-distance-right:9pt;mso-wrap-distance-bottom:0;mso-position-horizontal:absolute;mso-position-horizontal-relative:text;mso-position-vertical:absolute;mso-position-vertical-relative:text;v-text-anchor:top" o:gfxdata="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" filled="f" stroked="f">
                       <v:textbox>
                         <w:txbxContent>
                           <w:p>
@@ -2803,7 +3019,20 @@
                                     <w:txbxContent>
                                       <w:p>
                                         <w:r>
-                                          <w:t xml:space="preserve">45   </w:t>
+                                          <w:t>45</w:t>
+                                        </w:r>
+                                        <w:del w:id="21" w:author="chris" w:date="2015-08-30T20:07:00Z">
+                                          <w:r>
+                                            <w:delText xml:space="preserve">  </w:delText>
+                                          </w:r>
+                                        </w:del>
+                                        <w:ins w:id="22" w:author="chris" w:date="2015-08-30T20:07:00Z">
+                                          <w:r>
+                                            <w:t xml:space="preserve"> </w:t>
+                                          </w:r>
+                                        </w:ins>
+                                        <w:r>
+                                          <w:t xml:space="preserve"> </w:t>
                                         </w:r>
                                       </w:p>
                                     </w:txbxContent>
@@ -2911,7 +3140,20 @@
                                     <w:txbxContent>
                                       <w:p>
                                         <w:r>
-                                          <w:t xml:space="preserve">9   </w:t>
+                                          <w:t>9</w:t>
+                                        </w:r>
+                                        <w:del w:id="23" w:author="chris" w:date="2015-08-30T20:07:00Z">
+                                          <w:r>
+                                            <w:delText xml:space="preserve">  </w:delText>
+                                          </w:r>
+                                        </w:del>
+                                        <w:ins w:id="24" w:author="chris" w:date="2015-08-30T20:07:00Z">
+                                          <w:r>
+                                            <w:t xml:space="preserve"> </w:t>
+                                          </w:r>
+                                        </w:ins>
+                                        <w:r>
+                                          <w:t xml:space="preserve"> </w:t>
                                         </w:r>
                                       </w:p>
                                     </w:txbxContent>
@@ -2963,7 +3205,20 @@
                                     <w:txbxContent>
                                       <w:p>
                                         <w:r>
-                                          <w:t xml:space="preserve">5   </w:t>
+                                          <w:t>5</w:t>
+                                        </w:r>
+                                        <w:del w:id="25" w:author="chris" w:date="2015-08-30T20:07:00Z">
+                                          <w:r>
+                                            <w:delText xml:space="preserve">  </w:delText>
+                                          </w:r>
+                                        </w:del>
+                                        <w:ins w:id="26" w:author="chris" w:date="2015-08-30T20:07:00Z">
+                                          <w:r>
+                                            <w:t xml:space="preserve"> </w:t>
+                                          </w:r>
+                                        </w:ins>
+                                        <w:r>
+                                          <w:t xml:space="preserve"> </w:t>
                                         </w:r>
                                       </w:p>
                                     </w:txbxContent>
@@ -3015,7 +3270,20 @@
                                     <w:txbxContent>
                                       <w:p>
                                         <w:r>
-                                          <w:t xml:space="preserve">0   </w:t>
+                                          <w:t>0</w:t>
+                                        </w:r>
+                                        <w:del w:id="27" w:author="chris" w:date="2015-08-30T20:07:00Z">
+                                          <w:r>
+                                            <w:delText xml:space="preserve">  </w:delText>
+                                          </w:r>
+                                        </w:del>
+                                        <w:ins w:id="28" w:author="chris" w:date="2015-08-30T20:07:00Z">
+                                          <w:r>
+                                            <w:t xml:space="preserve"> </w:t>
+                                          </w:r>
+                                        </w:ins>
+                                        <w:r>
+                                          <w:t xml:space="preserve"> </w:t>
                                         </w:r>
                                       </w:p>
                                     </w:txbxContent>
@@ -3367,84 +3635,136 @@
                     </wp:anchor>
                   </w:drawing>
                 </mc:Choice>
-                <mc:Fallback>
+                <mc:Fallback xmlns:w15="http://schemas.microsoft.com/office/word/2012/wordml">
                   <w:pict>
-                    <v:group id="Group 24" o:spid="_x0000_s1028" style="position:absolute;margin-left:-63.85pt;margin-top:35.5pt;width:5in;height:90pt;z-index:251657216" coordsize="4572000,1143000" o:gfxdata="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">
-                      <v:group id="Group 19" o:spid="_x0000_s1029" style="position:absolute;left:914400;top:228600;width:2514600;height:762000" coordsize="2514600,762000" o:gfxdata="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">
-                        <v:group id="Group 13" o:spid="_x0000_s1030" style="position:absolute;left:914400;width:1143000;height:685800" coordsize="1143000,685800" o:gfxdata="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">
-                          <v:shape id="Text Box 7" o:spid="_x0000_s1031" type="#_x0000_t202" style="position:absolute;width:457200;height:457200;visibility:visible;mso-wrap-style:square;v-text-anchor:top" o:gfxdata="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" filled="f" stroked="f">
+                    <v:group w14:anchorId="6DF2F122" id="Group 24" o:spid="_x0000_s1028" style="position:absolute;margin-left:-63.9pt;margin-top:35.5pt;width:5in;height:90pt;z-index:251657216" coordsize="45720,11430" o:gfxdata="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">
+                      <v:group id="Group 19" o:spid="_x0000_s1029" style="position:absolute;left:9144;top:2286;width:25146;height:7620" coordsize="25146,7620" o:gfxdata="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">
+                        <v:group id="Group 13" o:spid="_x0000_s1030" style="position:absolute;left:9144;width:11430;height:6858" coordsize="11430,6858" o:gfxdata="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">
+                          <v:shape id="Text Box 7" o:spid="_x0000_s1031" type="#_x0000_t202" style="position:absolute;width:4572;height:4572;visibility:visible;mso-wrap-style:square;v-text-anchor:top" o:gfxdata="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" filled="f" stroked="f">
                             <v:textbox>
                               <w:txbxContent>
                                 <w:p>
                                   <w:r>
-                                    <w:t xml:space="preserve">45   </w:t>
+                                    <w:t>45</w:t>
+                                  </w:r>
+                                  <w:del w:id="29" w:author="chris" w:date="2015-08-30T20:07:00Z">
+                                    <w:r>
+                                      <w:delText xml:space="preserve">  </w:delText>
+                                    </w:r>
+                                  </w:del>
+                                  <w:ins w:id="30" w:author="chris" w:date="2015-08-30T20:07:00Z">
+                                    <w:r>
+                                      <w:t xml:space="preserve"> </w:t>
+                                    </w:r>
+                                  </w:ins>
+                                  <w:r>
+                                    <w:t xml:space="preserve"> </w:t>
                                   </w:r>
                                 </w:p>
                               </w:txbxContent>
                             </v:textbox>
                           </v:shape>
-                          <v:line id="Straight Connector 8" o:spid="_x0000_s1032" style="position:absolute;visibility:visible;mso-wrap-style:square" from="457200,0" to="457200,228600" o:connectortype="straight" o:gfxdata="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" strokecolor="#4f81bd [3204]" strokeweight="2pt">
-                            <v:shadow on="t" opacity="24903f" mv:blur="40000f" origin=",.5" offset="0,20000emu"/>
+                          <v:line id="Straight Connector 8" o:spid="_x0000_s1032" style="position:absolute;visibility:visible;mso-wrap-style:square" from="4572,0" to="4572,2286" o:connectortype="straight" o:gfxdata="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" strokecolor="#4f81bd [3204]" strokeweight="2pt">
+                            <v:shadow on="t" color="black" opacity="24903f" origin=",.5" offset="0,.55556mm"/>
                           </v:line>
-                          <v:line id="Straight Connector 9" o:spid="_x0000_s1033" style="position:absolute;visibility:visible;mso-wrap-style:square" from="457200,228600" to="1143000,228600" o:connectortype="straight" o:gfxdata="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" strokecolor="#4f81bd [3204]" strokeweight="2pt">
-                            <v:shadow on="t" opacity="24903f" mv:blur="40000f" origin=",.5" offset="0,20000emu"/>
+                          <v:line id="Straight Connector 9" o:spid="_x0000_s1033" style="position:absolute;visibility:visible;mso-wrap-style:square" from="4572,2286" to="11430,2286" o:connectortype="straight" o:gfxdata="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" strokecolor="#4f81bd [3204]" strokeweight="2pt">
+                            <v:shadow on="t" color="black" opacity="24903f" origin=",.5" offset="0,.55556mm"/>
                           </v:line>
-                          <v:shape id="Text Box 10" o:spid="_x0000_s1034" type="#_x0000_t202" style="position:absolute;left:457200;width:457200;height:457200;visibility:visible;mso-wrap-style:square;v-text-anchor:top" o:gfxdata="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" filled="f" stroked="f">
+                          <v:shape id="Text Box 10" o:spid="_x0000_s1034" type="#_x0000_t202" style="position:absolute;left:4572;width:4572;height:4572;visibility:visible;mso-wrap-style:square;v-text-anchor:top" o:gfxdata="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" filled="f" stroked="f">
                             <v:textbox>
                               <w:txbxContent>
                                 <w:p>
                                   <w:r>
-                                    <w:t xml:space="preserve">9   </w:t>
+                                    <w:t>9</w:t>
+                                  </w:r>
+                                  <w:del w:id="31" w:author="chris" w:date="2015-08-30T20:07:00Z">
+                                    <w:r>
+                                      <w:delText xml:space="preserve">  </w:delText>
+                                    </w:r>
+                                  </w:del>
+                                  <w:ins w:id="32" w:author="chris" w:date="2015-08-30T20:07:00Z">
+                                    <w:r>
+                                      <w:t xml:space="preserve"> </w:t>
+                                    </w:r>
+                                  </w:ins>
+                                  <w:r>
+                                    <w:t xml:space="preserve"> </w:t>
                                   </w:r>
                                 </w:p>
                               </w:txbxContent>
                             </v:textbox>
                           </v:shape>
-                          <v:shape id="Text Box 11" o:spid="_x0000_s1035" type="#_x0000_t202" style="position:absolute;left:457200;top:228600;width:457200;height:457200;visibility:visible;mso-wrap-style:square;v-text-anchor:top" o:gfxdata="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" filled="f" stroked="f">
+                          <v:shape id="Text Box 11" o:spid="_x0000_s1035" type="#_x0000_t202" style="position:absolute;left:4572;top:2286;width:4572;height:4572;visibility:visible;mso-wrap-style:square;v-text-anchor:top" o:gfxdata="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" filled="f" stroked="f">
                             <v:textbox>
                               <w:txbxContent>
                                 <w:p>
                                   <w:r>
-                                    <w:t xml:space="preserve">5   </w:t>
+                                    <w:t>5</w:t>
+                                  </w:r>
+                                  <w:del w:id="33" w:author="chris" w:date="2015-08-30T20:07:00Z">
+                                    <w:r>
+                                      <w:delText xml:space="preserve">  </w:delText>
+                                    </w:r>
+                                  </w:del>
+                                  <w:ins w:id="34" w:author="chris" w:date="2015-08-30T20:07:00Z">
+                                    <w:r>
+                                      <w:t xml:space="preserve"> </w:t>
+                                    </w:r>
+                                  </w:ins>
+                                  <w:r>
+                                    <w:t xml:space="preserve"> </w:t>
                                   </w:r>
                                 </w:p>
                               </w:txbxContent>
                             </v:textbox>
                           </v:shape>
-                          <v:shape id="Text Box 12" o:spid="_x0000_s1036" type="#_x0000_t202" style="position:absolute;top:228600;width:457200;height:457200;visibility:visible;mso-wrap-style:square;v-text-anchor:top" o:gfxdata="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" filled="f" stroked="f">
+                          <v:shape id="Text Box 12" o:spid="_x0000_s1036" type="#_x0000_t202" style="position:absolute;top:2286;width:4572;height:4572;visibility:visible;mso-wrap-style:square;v-text-anchor:top" o:gfxdata="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" filled="f" stroked="f">
                             <v:textbox>
                               <w:txbxContent>
                                 <w:p>
                                   <w:r>
-                                    <w:t xml:space="preserve">0   </w:t>
+                                    <w:t>0</w:t>
+                                  </w:r>
+                                  <w:del w:id="35" w:author="chris" w:date="2015-08-30T20:07:00Z">
+                                    <w:r>
+                                      <w:delText xml:space="preserve">  </w:delText>
+                                    </w:r>
+                                  </w:del>
+                                  <w:ins w:id="36" w:author="chris" w:date="2015-08-30T20:07:00Z">
+                                    <w:r>
+                                      <w:t xml:space="preserve"> </w:t>
+                                    </w:r>
+                                  </w:ins>
+                                  <w:r>
+                                    <w:t xml:space="preserve"> </w:t>
                                   </w:r>
                                 </w:p>
                               </w:txbxContent>
                             </v:textbox>
                           </v:shape>
                         </v:group>
-                        <v:shapetype id="_x0000_t32" coordsize="21600,21600" o:spt="32" o:oned="t" path="m0,0l21600,21600e" filled="f">
+                        <v:shapetype id="_x0000_t32" coordsize="21600,21600" o:spt="32" o:oned="t" path="m,l21600,21600e" filled="f">
                           <v:path arrowok="t" fillok="f" o:connecttype="none"/>
                           <o:lock v:ext="edit" shapetype="t"/>
                         </v:shapetype>
-                        <v:shape id="Straight Arrow Connector 14" o:spid="_x0000_s1037" type="#_x0000_t32" style="position:absolute;top:228600;width:914400;height:0;visibility:visible;mso-wrap-style:square" o:connectortype="straight" o:gfxdata="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" strokecolor="#4f81bd [3204]" strokeweight="2pt">
+                        <v:shape id="Straight Arrow Connector 14" o:spid="_x0000_s1037" type="#_x0000_t32" style="position:absolute;top:2286;width:9144;height:0;visibility:visible;mso-wrap-style:square" o:connectortype="straight" o:gfxdata="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" strokecolor="#4f81bd [3204]" strokeweight="2pt">
                           <v:stroke endarrow="open"/>
-                          <v:shadow on="t" opacity="24903f" mv:blur="40000f" origin=",.5" offset="0,20000emu"/>
+                          <v:shadow on="t" color="black" opacity="24903f" origin=",.5" offset="0,.55556mm"/>
                         </v:shape>
-                        <v:shape id="Straight Arrow Connector 15" o:spid="_x0000_s1038" type="#_x0000_t32" style="position:absolute;left:1828800;width:685800;height:0;flip:x;visibility:visible;mso-wrap-style:square" o:connectortype="straight" o:gfxdata="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" strokecolor="#4f81bd [3204]" strokeweight="2pt">
+                        <v:shape id="Straight Arrow Connector 15" o:spid="_x0000_s1038" type="#_x0000_t32" style="position:absolute;left:18288;width:6858;height:0;flip:x;visibility:visible;mso-wrap-style:square" o:connectortype="straight" o:gfxdata="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" strokecolor="#4f81bd [3204]" strokeweight="2pt">
                           <v:stroke endarrow="open"/>
-                          <v:shadow on="t" opacity="24903f" mv:blur="40000f" origin=",.5" offset="0,20000emu"/>
+                          <v:shadow on="t" color="black" opacity="24903f" origin=",.5" offset="0,.55556mm"/>
                         </v:shape>
-                        <v:shape id="Straight Arrow Connector 16" o:spid="_x0000_s1039" type="#_x0000_t32" style="position:absolute;left:304800;top:457200;width:609600;height:304800;flip:y;visibility:visible;mso-wrap-style:square" o:connectortype="straight" o:gfxdata="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" strokecolor="#4f81bd [3204]" strokeweight="2pt">
+                        <v:shape id="Straight Arrow Connector 16" o:spid="_x0000_s1039" type="#_x0000_t32" style="position:absolute;left:3048;top:4572;width:6096;height:3048;flip:y;visibility:visible;mso-wrap-style:square" o:connectortype="straight" o:gfxdata="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" strokecolor="#4f81bd [3204]" strokeweight="2pt">
                           <v:stroke endarrow="open"/>
-                          <v:shadow on="t" opacity="24903f" mv:blur="40000f" origin=",.5" offset="0,20000emu"/>
+                          <v:shadow on="t" color="black" opacity="24903f" origin=",.5" offset="0,.55556mm"/>
                         </v:shape>
-                        <v:shape id="Straight Arrow Connector 17" o:spid="_x0000_s1040" type="#_x0000_t32" style="position:absolute;left:1600200;top:457200;width:685800;height:228600;flip:x y;visibility:visible;mso-wrap-style:square" o:connectortype="straight" o:gfxdata="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" strokecolor="#4f81bd [3204]" strokeweight="2pt">
+                        <v:shape id="Straight Arrow Connector 17" o:spid="_x0000_s1040" type="#_x0000_t32" style="position:absolute;left:16002;top:4572;width:6858;height:2286;flip:x y;visibility:visible;mso-wrap-style:square" o:connectortype="straight" o:gfxdata="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" strokecolor="#4f81bd [3204]" strokeweight="2pt">
                           <v:stroke endarrow="open"/>
-                          <v:shadow on="t" opacity="24903f" mv:blur="40000f" origin=",.5" offset="0,20000emu"/>
+                          <v:shadow on="t" color="black" opacity="24903f" origin=",.5" offset="0,.55556mm"/>
                         </v:shape>
                       </v:group>
-                      <v:shape id="Text Box 20" o:spid="_x0000_s1041" type="#_x0000_t202" style="position:absolute;left:3657600;width:914400;height:457200;visibility:visible;mso-wrap-style:square;v-text-anchor:top" o:gfxdata="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" filled="f" stroked="f">
+                      <v:shape id="Text Box 20" o:spid="_x0000_s1041" type="#_x0000_t202" style="position:absolute;left:36576;width:9144;height:4572;visibility:visible;mso-wrap-style:square;v-text-anchor:top" o:gfxdata="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" filled="f" stroked="f">
                         <v:textbox>
                           <w:txbxContent>
                             <w:p>
@@ -3455,7 +3775,7 @@
                           </w:txbxContent>
                         </v:textbox>
                       </v:shape>
-                      <v:shape id="Text Box 21" o:spid="_x0000_s1042" type="#_x0000_t202" style="position:absolute;top:228600;width:914400;height:457200;visibility:visible;mso-wrap-style:square;v-text-anchor:top" o:gfxdata="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" filled="f" stroked="f">
+                      <v:shape id="Text Box 21" o:spid="_x0000_s1042" type="#_x0000_t202" style="position:absolute;top:2286;width:9144;height:4572;visibility:visible;mso-wrap-style:square;v-text-anchor:top" o:gfxdata="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" filled="f" stroked="f">
                         <v:textbox>
                           <w:txbxContent>
                             <w:p>
@@ -3466,7 +3786,7 @@
                           </w:txbxContent>
                         </v:textbox>
                       </v:shape>
-                      <v:shape id="Text Box 22" o:spid="_x0000_s1043" type="#_x0000_t202" style="position:absolute;left:3200400;top:685800;width:914400;height:457200;visibility:visible;mso-wrap-style:square;v-text-anchor:top" o:gfxdata="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" filled="f" stroked="f">
+                      <v:shape id="Text Box 22" o:spid="_x0000_s1043" type="#_x0000_t202" style="position:absolute;left:32004;top:6858;width:9144;height:4572;visibility:visible;mso-wrap-style:square;v-text-anchor:top" o:gfxdata="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" filled="f" stroked="f">
                         <v:textbox>
                           <w:txbxContent>
                             <w:p>
@@ -3477,7 +3797,7 @@
                           </w:txbxContent>
                         </v:textbox>
                       </v:shape>
-                      <v:shape id="Text Box 23" o:spid="_x0000_s1044" type="#_x0000_t202" style="position:absolute;left:228600;top:685800;width:914400;height:457200;visibility:visible;mso-wrap-style:square;v-text-anchor:top" o:gfxdata="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" filled="f" stroked="f">
+                      <v:shape id="Text Box 23" o:spid="_x0000_s1044" type="#_x0000_t202" style="position:absolute;left:2286;top:6858;width:9144;height:4572;visibility:visible;mso-wrap-style:square;v-text-anchor:top" o:gfxdata="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" filled="f" stroked="f">
                         <v:textbox>
                           <w:txbxContent>
                             <w:p>
@@ -3732,7 +4052,48 @@
           <w:rFonts w:ascii="Times New Roman" w:hAnsi="Times New Roman" w:cs="Times New Roman"/>
           <w:lang w:val="es-CO"/>
         </w:rPr>
-        <w:t xml:space="preserve"> de otro si lo divide exactamente, es decir </w:t>
+        <w:t xml:space="preserve"> de otro si lo divide exactamente</w:t>
+      </w:r>
+      <w:ins w:id="29" w:author="chris" w:date="2015-08-30T20:15:00Z">
+        <w:r>
+          <w:rPr>
+            <w:rFonts w:ascii="Times New Roman" w:hAnsi="Times New Roman" w:cs="Times New Roman"/>
+            <w:lang w:val="es-CO"/>
+          </w:rPr>
+          <w:t>;</w:t>
+        </w:r>
+      </w:ins>
+      <w:del w:id="30" w:author="chris" w:date="2015-08-30T20:15:00Z">
+        <w:r>
+          <w:rPr>
+            <w:rFonts w:ascii="Times New Roman" w:hAnsi="Times New Roman" w:cs="Times New Roman"/>
+            <w:lang w:val="es-CO"/>
+          </w:rPr>
+          <w:delText>,</w:delText>
+        </w:r>
+      </w:del>
+      <w:r>
+        <w:rPr>
+          <w:rFonts w:ascii="Times New Roman" w:hAnsi="Times New Roman" w:cs="Times New Roman"/>
+          <w:lang w:val="es-CO"/>
+        </w:rPr>
+        <w:t xml:space="preserve"> es decir</w:t>
+      </w:r>
+      <w:ins w:id="31" w:author="chris" w:date="2015-08-30T20:15:00Z">
+        <w:r>
+          <w:rPr>
+            <w:rFonts w:ascii="Times New Roman" w:hAnsi="Times New Roman" w:cs="Times New Roman"/>
+            <w:lang w:val="es-CO"/>
+          </w:rPr>
+          <w:t>,</w:t>
+        </w:r>
+      </w:ins>
+      <w:r>
+        <w:rPr>
+          <w:rFonts w:ascii="Times New Roman" w:hAnsi="Times New Roman" w:cs="Times New Roman"/>
+          <w:lang w:val="es-CO"/>
+        </w:rPr>
+        <w:t xml:space="preserve"> </w:t>
       </w:r>
       <w:r>
         <w:rPr>
@@ -3779,7 +4140,23 @@
           <w:rFonts w:ascii="Times New Roman" w:hAnsi="Times New Roman" w:cs="Times New Roman"/>
           <w:lang w:val="es-CO"/>
         </w:rPr>
-        <w:t>En el ejemplo de la imagen se tiene que 9 es divisor de 45; además 5 también es divisor de 45.</w:t>
+        <w:t>En el ejemplo de la imagen se tiene que 9 es divisor de 45; además</w:t>
+      </w:r>
+      <w:ins w:id="32" w:author="chris" w:date="2015-08-30T20:15:00Z">
+        <w:r>
+          <w:rPr>
+            <w:rFonts w:ascii="Times New Roman" w:hAnsi="Times New Roman" w:cs="Times New Roman"/>
+            <w:lang w:val="es-CO"/>
+          </w:rPr>
+          <w:t>,</w:t>
+        </w:r>
+      </w:ins>
+      <w:r>
+        <w:rPr>
+          <w:rFonts w:ascii="Times New Roman" w:hAnsi="Times New Roman" w:cs="Times New Roman"/>
+          <w:lang w:val="es-CO"/>
+        </w:rPr>
+        <w:t xml:space="preserve"> 5 también es divisor de 45.</w:t>
       </w:r>
     </w:p>
     <w:tbl>
@@ -4439,12 +4816,21 @@
           <w:color w:val="000000"/>
         </w:rPr>
       </w:pPr>
-      <w:r>
-        <w:rPr>
-          <w:rFonts w:ascii="Times New Roman" w:hAnsi="Times New Roman" w:cs="Times New Roman"/>
-          <w:color w:val="000000"/>
-        </w:rPr>
-        <w:t xml:space="preserve"> Para hallar los divisores de un número es necesario resolver divisiones en las que el residuo es 0.</w:t>
+      <w:del w:id="33" w:author="chris" w:date="2015-08-30T20:33:00Z">
+        <w:r>
+          <w:rPr>
+            <w:rFonts w:ascii="Times New Roman" w:hAnsi="Times New Roman" w:cs="Times New Roman"/>
+            <w:color w:val="000000"/>
+          </w:rPr>
+          <w:delText xml:space="preserve"> </w:delText>
+        </w:r>
+      </w:del>
+      <w:r>
+        <w:rPr>
+          <w:rFonts w:ascii="Times New Roman" w:hAnsi="Times New Roman" w:cs="Times New Roman"/>
+          <w:color w:val="000000"/>
+        </w:rPr>
+        <w:t>Para hallar los divisores de un número es necesario resolver divisiones en las que el residuo es 0.</w:t>
       </w:r>
     </w:p>
     <w:p>
@@ -5160,7 +5546,23 @@
                 <w:rFonts w:ascii="Lucida Grande" w:hAnsi="Lucida Grande" w:cs="Lucida Grande"/>
                 <w:color w:val="000000"/>
               </w:rPr>
-              <w:t>Interactivo que muestra, en forma general, las propiedades de los divisores y ejemplos</w:t>
+              <w:t xml:space="preserve">Interactivo que muestra, en forma general, las propiedades de los divisores y </w:t>
+            </w:r>
+            <w:ins w:id="34" w:author="chris" w:date="2015-08-30T20:16:00Z">
+              <w:r>
+                <w:rPr>
+                  <w:rFonts w:ascii="Lucida Grande" w:hAnsi="Lucida Grande" w:cs="Lucida Grande"/>
+                  <w:color w:val="000000"/>
+                </w:rPr>
+                <w:t xml:space="preserve">algunos </w:t>
+              </w:r>
+            </w:ins>
+            <w:r>
+              <w:rPr>
+                <w:rFonts w:ascii="Lucida Grande" w:hAnsi="Lucida Grande" w:cs="Lucida Grande"/>
+                <w:color w:val="000000"/>
+              </w:rPr>
+              <w:t>ejemplos</w:t>
             </w:r>
           </w:p>
         </w:tc>
@@ -5917,7 +6319,25 @@
           <w:b/>
           <w:lang w:val="es-CO"/>
         </w:rPr>
-        <w:t xml:space="preserve">3. </w:t>
+        <w:t>3</w:t>
+      </w:r>
+      <w:del w:id="35" w:author="chris" w:date="2015-08-30T20:17:00Z">
+        <w:r>
+          <w:rPr>
+            <w:rFonts w:ascii="Times" w:hAnsi="Times"/>
+            <w:b/>
+            <w:lang w:val="es-CO"/>
+          </w:rPr>
+          <w:delText>.</w:delText>
+        </w:r>
+      </w:del>
+      <w:r>
+        <w:rPr>
+          <w:rFonts w:ascii="Times" w:hAnsi="Times"/>
+          <w:b/>
+          <w:lang w:val="es-CO"/>
+        </w:rPr>
+        <w:t xml:space="preserve"> </w:t>
       </w:r>
       <w:r>
         <w:rPr>
@@ -6520,7 +6940,23 @@
           <w:rFonts w:ascii="Times New Roman" w:hAnsi="Times New Roman" w:cs="Times New Roman"/>
           <w:color w:val="000000"/>
         </w:rPr>
-        <w:t>Las siguientes actividades sirven para reforzar los conceptos de múltiplo, divisor y practicar la forma de hallarlos.</w:t>
+        <w:t xml:space="preserve">Las siguientes actividades sirven para reforzar los conceptos de múltiplo, divisor y </w:t>
+      </w:r>
+      <w:ins w:id="36" w:author="chris" w:date="2015-08-30T20:18:00Z">
+        <w:r>
+          <w:rPr>
+            <w:rFonts w:ascii="Times New Roman" w:hAnsi="Times New Roman" w:cs="Times New Roman"/>
+            <w:color w:val="000000"/>
+          </w:rPr>
+          <w:t xml:space="preserve">para </w:t>
+        </w:r>
+      </w:ins>
+      <w:r>
+        <w:rPr>
+          <w:rFonts w:ascii="Times New Roman" w:hAnsi="Times New Roman" w:cs="Times New Roman"/>
+          <w:color w:val="000000"/>
+        </w:rPr>
+        <w:t>practicar la forma de hallarlos.</w:t>
       </w:r>
     </w:p>
     <w:tbl>
@@ -6771,7 +7207,35 @@
           <w:b/>
           <w:lang w:val="es-CO"/>
         </w:rPr>
-        <w:t xml:space="preserve">4. Números primos y números compuestos </w:t>
+        <w:t>4</w:t>
+      </w:r>
+      <w:ins w:id="37" w:author="chris" w:date="2015-08-30T20:18:00Z">
+        <w:r>
+          <w:rPr>
+            <w:rFonts w:ascii="Times" w:hAnsi="Times"/>
+            <w:b/>
+            <w:lang w:val="es-CO"/>
+          </w:rPr>
+          <w:t xml:space="preserve"> </w:t>
+        </w:r>
+      </w:ins>
+      <w:del w:id="38" w:author="chris" w:date="2015-08-30T20:18:00Z">
+        <w:r>
+          <w:rPr>
+            <w:rFonts w:ascii="Times" w:hAnsi="Times"/>
+            <w:b/>
+            <w:lang w:val="es-CO"/>
+          </w:rPr>
+          <w:delText xml:space="preserve">. </w:delText>
+        </w:r>
+      </w:del>
+      <w:r>
+        <w:rPr>
+          <w:rFonts w:ascii="Times" w:hAnsi="Times"/>
+          <w:b/>
+          <w:lang w:val="es-CO"/>
+        </w:rPr>
+        <w:t xml:space="preserve">Números primos y números compuestos </w:t>
       </w:r>
     </w:p>
     <w:p>
@@ -6814,6 +7278,15 @@
         </w:rPr>
         <w:t>Por ejemplo, 5 es un número primo y 6 es un número compuesto</w:t>
       </w:r>
+      <w:ins w:id="39" w:author="chris" w:date="2015-08-30T20:18:00Z">
+        <w:r>
+          <w:rPr>
+            <w:rFonts w:ascii="Times New Roman" w:hAnsi="Times New Roman" w:cs="Times New Roman"/>
+            <w:color w:val="000000"/>
+          </w:rPr>
+          <w:t>.</w:t>
+        </w:r>
+      </w:ins>
     </w:p>
     <w:p>
       <w:pPr>
@@ -7310,9 +7783,9 @@
                     </wp:anchor>
                   </w:drawing>
                 </mc:Choice>
-                <mc:Fallback>
+                <mc:Fallback xmlns:w15="http://schemas.microsoft.com/office/word/2012/wordml">
                   <w:pict>
-                    <v:shape id="Text Box 27" o:spid="_x0000_s1045" type="#_x0000_t202" style="position:absolute;margin-left:54.1pt;margin-top:4.85pt;width:198pt;height:90pt;z-index:251659264;visibility:visible;mso-wrap-style:square;mso-width-percent:0;mso-wrap-distance-left:9pt;mso-wrap-distance-top:0;mso-wrap-distance-right:9pt;mso-wrap-distance-bottom:0;mso-position-horizontal:absolute;mso-position-horizontal-relative:text;mso-position-vertical:absolute;mso-position-vertical-relative:text;mso-width-percent:0;mso-width-relative:margin;v-text-anchor:top" o:gfxdata="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" filled="f" stroked="f">
+                    <v:shape w14:anchorId="59FBD92F" id="Text Box 27" o:spid="_x0000_s1045" type="#_x0000_t202" style="position:absolute;margin-left:54.1pt;margin-top:4.85pt;width:198pt;height:90pt;z-index:251659264;visibility:visible;mso-wrap-style:square;mso-width-percent:0;mso-wrap-distance-left:9pt;mso-wrap-distance-top:0;mso-wrap-distance-right:9pt;mso-wrap-distance-bottom:0;mso-position-horizontal:absolute;mso-position-horizontal-relative:text;mso-position-vertical:absolute;mso-position-vertical-relative:text;mso-width-percent:0;mso-width-relative:margin;v-text-anchor:top" o:gfxdata="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" filled="f" stroked="f">
                       <v:textbox>
                         <w:txbxContent>
                           <w:p>
@@ -7798,7 +8271,23 @@
           <w:rFonts w:ascii="Times New Roman" w:hAnsi="Times New Roman" w:cs="Times New Roman"/>
           <w:color w:val="000000"/>
         </w:rPr>
-        <w:t>Se dice que un número natural es primo si tiene exactamente dos divisores: el 1 y el mismo número.</w:t>
+        <w:t>Se dice que un número natural es primo</w:t>
+      </w:r>
+      <w:ins w:id="40" w:author="chris" w:date="2015-08-30T20:19:00Z">
+        <w:r>
+          <w:rPr>
+            <w:rFonts w:ascii="Times New Roman" w:hAnsi="Times New Roman" w:cs="Times New Roman"/>
+            <w:color w:val="000000"/>
+          </w:rPr>
+          <w:t>,</w:t>
+        </w:r>
+      </w:ins>
+      <w:r>
+        <w:rPr>
+          <w:rFonts w:ascii="Times New Roman" w:hAnsi="Times New Roman" w:cs="Times New Roman"/>
+          <w:color w:val="000000"/>
+        </w:rPr>
+        <w:t xml:space="preserve"> si tiene exactamente dos divisores: el 1 y el mismo número.</w:t>
       </w:r>
     </w:p>
     <w:tbl>
@@ -8184,10 +8673,10 @@
                     </wp:anchor>
                   </w:drawing>
                 </mc:Choice>
-                <mc:Fallback>
+                <mc:Fallback xmlns:w15="http://schemas.microsoft.com/office/word/2012/wordml">
                   <w:pict>
-                    <v:group id="Group 32" o:spid="_x0000_s1046" style="position:absolute;margin-left:18.1pt;margin-top:7.85pt;width:118.3pt;height:1in;z-index:251664384;mso-width-relative:margin" coordorigin="4847590" coordsize="1502410,914400" o:gfxdata="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">
-                      <v:shapetype id="_x0000_t62" coordsize="21600,21600" o:spt="62" adj="1350,25920" path="m3600,0qx0,3600l0@8@12@24,0@9,,18000qy3600,21600l@6,21600@15@27@7,21600,18000,21600qx21600,18000l21600@9@18@30,21600@8,21600,3600qy18000,0l@7,0@21@33@6,0xe">
+                    <v:group w14:anchorId="2EE635FF" id="Group 32" o:spid="_x0000_s1046" style="position:absolute;margin-left:18.1pt;margin-top:7.85pt;width:118.3pt;height:1in;z-index:251664384;mso-width-relative:margin" coordorigin="48475" coordsize="15024,9144" o:gfxdata="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">
+                      <v:shapetype id="_x0000_t62" coordsize="21600,21600" o:spt="62" adj="1350,25920" path="m3600,qx,3600l0@8@12@24,0@9,,18000qy3600,21600l@6,21600@15@27@7,21600,18000,21600qx21600,18000l21600@9@18@30,21600@8,21600,3600qy18000,l@7,0@21@33@6,xe">
                         <v:stroke joinstyle="miter"/>
                         <v:formulas>
                           <v:f eqn="sum 10800 0 #0"/>
@@ -8232,11 +8721,11 @@
                           <v:h position="#0,#1"/>
                         </v:handles>
                       </v:shapetype>
-                      <v:shape id="Rounded Rectangular Callout 30" o:spid="_x0000_s1047" type="#_x0000_t62" style="position:absolute;left:4847590;width:1484630;height:914400;visibility:visible;mso-wrap-style:square;v-text-anchor:middle" o:gfxdata="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" adj="20100,29400" fillcolor="#4f81bd [3204]" strokecolor="#4579b8 [3044]">
-                        <v:fill color2="#a7bfde [1620]" rotate="t" type="gradient">
+                      <v:shape id="Rounded Rectangular Callout 30" o:spid="_x0000_s1047" type="#_x0000_t62" style="position:absolute;left:48475;width:14847;height:9144;visibility:visible;mso-wrap-style:square;v-text-anchor:middle" o:gfxdata="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" adj="20100,29400" fillcolor="#4f81bd [3204]" strokecolor="#4579b8 [3044]">
+                        <v:fill color2="#a7bfde [1620]" rotate="t" angle="180" focus="100%" type="gradient">
                           <o:fill v:ext="view" type="gradientUnscaled"/>
                         </v:fill>
-                        <v:shadow on="t" opacity="22937f" mv:blur="40000f" origin=",.5" offset="0,23000emu"/>
+                        <v:shadow on="t" color="black" opacity="22937f" origin=",.5" offset="0,.63889mm"/>
                         <v:textbox>
                           <w:txbxContent>
                             <w:p>
@@ -8247,7 +8736,7 @@
                           </w:txbxContent>
                         </v:textbox>
                       </v:shape>
-                      <v:shape id="Text Box 31" o:spid="_x0000_s1048" type="#_x0000_t202" style="position:absolute;left:4978400;top:142240;width:1371600;height:685800;visibility:visible;mso-wrap-style:square;v-text-anchor:top" o:gfxdata="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" filled="f" stroked="f">
+                      <v:shape id="Text Box 31" o:spid="_x0000_s1048" type="#_x0000_t202" style="position:absolute;left:49784;top:1422;width:13716;height:6858;visibility:visible;mso-wrap-style:square;v-text-anchor:top" o:gfxdata="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" filled="f" stroked="f">
                         <v:textbox>
                           <w:txbxContent>
                             <w:p>
@@ -8525,13 +9014,13 @@
                     </wp:anchor>
                   </w:drawing>
                 </mc:Choice>
-                <mc:Fallback>
+                <mc:Fallback xmlns:w15="http://schemas.microsoft.com/office/word/2012/wordml">
                   <w:pict>
-                    <v:shape id="Rounded Rectangular Callout 29" o:spid="_x0000_s1049" type="#_x0000_t62" style="position:absolute;margin-left:169.2pt;margin-top:-124.45pt;width:136.9pt;height:1in;z-index:251662336;visibility:visible;mso-wrap-style:square;mso-width-percent:0;mso-wrap-distance-left:9pt;mso-wrap-distance-top:0;mso-wrap-distance-right:9pt;mso-wrap-distance-bottom:0;mso-position-horizontal:absolute;mso-position-horizontal-relative:text;mso-position-vertical:absolute;mso-position-vertical-relative:text;mso-width-percent:0;mso-width-relative:margin;v-text-anchor:middle" o:gfxdata="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" adj="1700,32100" fillcolor="#4f81bd [3204]" strokecolor="#4579b8 [3044]">
-                      <v:fill color2="#a7bfde [1620]" rotate="t" type="gradient">
+                    <v:shape w14:anchorId="50885D44" id="Rounded Rectangular Callout 29" o:spid="_x0000_s1049" type="#_x0000_t62" style="position:absolute;margin-left:169.2pt;margin-top:-124.5pt;width:136.9pt;height:1in;z-index:251662336;visibility:visible;mso-wrap-style:square;mso-width-percent:0;mso-wrap-distance-left:9pt;mso-wrap-distance-top:0;mso-wrap-distance-right:9pt;mso-wrap-distance-bottom:0;mso-position-horizontal:absolute;mso-position-horizontal-relative:text;mso-position-vertical:absolute;mso-position-vertical-relative:text;mso-width-percent:0;mso-width-relative:margin;v-text-anchor:middle" o:gfxdata="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" adj="1700,32100" fillcolor="#4f81bd [3204]" strokecolor="#4579b8 [3044]">
+                      <v:fill color2="#a7bfde [1620]" rotate="t" angle="180" focus="100%" type="gradient">
                         <o:fill v:ext="view" type="gradientUnscaled"/>
                       </v:fill>
-                      <v:shadow on="t" opacity="22937f" mv:blur="40000f" origin=",.5" offset="0,23000emu"/>
+                      <v:shadow on="t" color="black" opacity="22937f" origin=",.5" offset="0,.63889mm"/>
                       <v:textbox>
                         <w:txbxContent>
                           <w:p>
@@ -8631,9 +9120,9 @@
                     </wp:anchor>
                   </w:drawing>
                 </mc:Choice>
-                <mc:Fallback>
+                <mc:Fallback xmlns:w15="http://schemas.microsoft.com/office/word/2012/wordml">
                   <w:pict>
-                    <v:shape id="Text Box 33" o:spid="_x0000_s1050" type="#_x0000_t202" style="position:absolute;margin-left:180.1pt;margin-top:-118.6pt;width:126pt;height:54pt;z-index:251665408;visibility:visible;mso-wrap-style:square;mso-width-percent:0;mso-wrap-distance-left:9pt;mso-wrap-distance-top:0;mso-wrap-distance-right:9pt;mso-wrap-distance-bottom:0;mso-position-horizontal:absolute;mso-position-horizontal-relative:text;mso-position-vertical:absolute;mso-position-vertical-relative:text;mso-width-percent:0;mso-width-relative:margin;v-text-anchor:top" o:gfxdata="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" filled="f" stroked="f">
+                    <v:shape w14:anchorId="209D93B9" id="Text Box 33" o:spid="_x0000_s1050" type="#_x0000_t202" style="position:absolute;margin-left:180.1pt;margin-top:-118.65pt;width:126pt;height:54pt;z-index:251665408;visibility:visible;mso-wrap-style:square;mso-width-percent:0;mso-wrap-distance-left:9pt;mso-wrap-distance-top:0;mso-wrap-distance-right:9pt;mso-wrap-distance-bottom:0;mso-position-horizontal:absolute;mso-position-horizontal-relative:text;mso-position-vertical:absolute;mso-position-vertical-relative:text;mso-width-percent:0;mso-width-relative:margin;v-text-anchor:top" o:gfxdata="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" filled="f" stroked="f">
                       <v:textbox>
                         <w:txbxContent>
                           <w:p>
@@ -8973,13 +9462,52 @@
           <w:rFonts w:ascii="Times New Roman" w:hAnsi="Times New Roman" w:cs="Times New Roman"/>
           <w:shd w:val="clear" w:color="auto" w:fill="FFFFFF"/>
         </w:rPr>
-        <w:t xml:space="preserve"> ideado por el genio matemático de la antigua Grecia Eratóstenes, </w:t>
-      </w:r>
+        <w:t xml:space="preserve"> ideado por el genio matemático de la antigua Grecia Eratóstenes,</w:t>
+      </w:r>
+      <w:del w:id="41" w:author="chris" w:date="2015-08-30T20:07:00Z">
+        <w:r>
+          <w:rPr>
+            <w:rFonts w:ascii="Times New Roman" w:hAnsi="Times New Roman" w:cs="Times New Roman"/>
+            <w:shd w:val="clear" w:color="auto" w:fill="FFFFFF"/>
+          </w:rPr>
+          <w:delText xml:space="preserve"> </w:delText>
+        </w:r>
+        <w:r>
+          <w:rPr>
+            <w:rFonts w:ascii="Times New Roman" w:hAnsi="Times New Roman" w:cs="Times New Roman"/>
+            <w:shd w:val="clear" w:color="auto" w:fill="FFFFFF"/>
+          </w:rPr>
+          <w:delText xml:space="preserve"> </w:delText>
+        </w:r>
+      </w:del>
+      <w:ins w:id="42" w:author="chris" w:date="2015-08-30T20:07:00Z">
+        <w:r>
+          <w:rPr>
+            <w:rFonts w:ascii="Times New Roman" w:hAnsi="Times New Roman" w:cs="Times New Roman"/>
+            <w:shd w:val="clear" w:color="auto" w:fill="FFFFFF"/>
+          </w:rPr>
+          <w:t xml:space="preserve"> </w:t>
+        </w:r>
+      </w:ins>
       <w:r>
         <w:rPr>
           <w:rFonts w:ascii="Times New Roman" w:hAnsi="Times New Roman" w:cs="Times New Roman"/>
           <w:shd w:val="clear" w:color="auto" w:fill="FFFFFF"/>
         </w:rPr>
+        <w:t xml:space="preserve">quien </w:t>
+      </w:r>
+      <w:r>
+        <w:rPr>
+          <w:rFonts w:ascii="Times New Roman" w:hAnsi="Times New Roman" w:cs="Times New Roman"/>
+          <w:shd w:val="clear" w:color="auto" w:fill="FFFFFF"/>
+        </w:rPr>
+        <w:t>vivió</w:t>
+      </w:r>
+      <w:r>
+        <w:rPr>
+          <w:rFonts w:ascii="Times New Roman" w:hAnsi="Times New Roman" w:cs="Times New Roman"/>
+          <w:shd w:val="clear" w:color="auto" w:fill="FFFFFF"/>
+        </w:rPr>
         <w:t xml:space="preserve"> </w:t>
       </w:r>
       <w:r>
@@ -8987,70 +9515,74 @@
           <w:rFonts w:ascii="Times New Roman" w:hAnsi="Times New Roman" w:cs="Times New Roman"/>
           <w:shd w:val="clear" w:color="auto" w:fill="FFFFFF"/>
         </w:rPr>
-        <w:t xml:space="preserve">quien </w:t>
+        <w:t>200 años antes de Jesucristo</w:t>
       </w:r>
       <w:r>
         <w:rPr>
           <w:rFonts w:ascii="Times New Roman" w:hAnsi="Times New Roman" w:cs="Times New Roman"/>
           <w:shd w:val="clear" w:color="auto" w:fill="FFFFFF"/>
         </w:rPr>
-        <w:t>vivió</w:t>
+        <w:t>. Eratóstenes ideó</w:t>
       </w:r>
       <w:r>
         <w:rPr>
           <w:rFonts w:ascii="Times New Roman" w:hAnsi="Times New Roman" w:cs="Times New Roman"/>
           <w:shd w:val="clear" w:color="auto" w:fill="FFFFFF"/>
         </w:rPr>
-        <w:t xml:space="preserve"> </w:t>
+        <w:t xml:space="preserve"> una tabla </w:t>
       </w:r>
       <w:r>
         <w:rPr>
           <w:rFonts w:ascii="Times New Roman" w:hAnsi="Times New Roman" w:cs="Times New Roman"/>
           <w:shd w:val="clear" w:color="auto" w:fill="FFFFFF"/>
         </w:rPr>
-        <w:t>200 años antes de Jesucristo</w:t>
+        <w:t xml:space="preserve">con </w:t>
       </w:r>
       <w:r>
         <w:rPr>
           <w:rFonts w:ascii="Times New Roman" w:hAnsi="Times New Roman" w:cs="Times New Roman"/>
           <w:shd w:val="clear" w:color="auto" w:fill="FFFFFF"/>
         </w:rPr>
-        <w:t>. Eratóstenes ideó</w:t>
+        <w:t xml:space="preserve">los números primos </w:t>
       </w:r>
       <w:r>
         <w:rPr>
           <w:rFonts w:ascii="Times New Roman" w:hAnsi="Times New Roman" w:cs="Times New Roman"/>
           <w:shd w:val="clear" w:color="auto" w:fill="FFFFFF"/>
         </w:rPr>
-        <w:t xml:space="preserve"> una tabla </w:t>
-      </w:r>
+        <w:t>que hay entre 1 y</w:t>
+      </w:r>
+      <w:del w:id="43" w:author="chris" w:date="2015-08-30T20:07:00Z">
+        <w:r>
+          <w:rPr>
+            <w:rFonts w:ascii="Times New Roman" w:hAnsi="Times New Roman" w:cs="Times New Roman"/>
+            <w:shd w:val="clear" w:color="auto" w:fill="FFFFFF"/>
+          </w:rPr>
+          <w:delText xml:space="preserve"> </w:delText>
+        </w:r>
+        <w:r>
+          <w:rPr>
+            <w:rFonts w:ascii="Times New Roman" w:hAnsi="Times New Roman" w:cs="Times New Roman"/>
+            <w:shd w:val="clear" w:color="auto" w:fill="FFFFFF"/>
+          </w:rPr>
+          <w:delText xml:space="preserve"> </w:delText>
+        </w:r>
+      </w:del>
+      <w:ins w:id="44" w:author="chris" w:date="2015-08-30T20:07:00Z">
+        <w:r>
+          <w:rPr>
+            <w:rFonts w:ascii="Times New Roman" w:hAnsi="Times New Roman" w:cs="Times New Roman"/>
+            <w:shd w:val="clear" w:color="auto" w:fill="FFFFFF"/>
+          </w:rPr>
+          <w:t xml:space="preserve"> </w:t>
+        </w:r>
+      </w:ins>
       <w:r>
         <w:rPr>
           <w:rFonts w:ascii="Times New Roman" w:hAnsi="Times New Roman" w:cs="Times New Roman"/>
           <w:shd w:val="clear" w:color="auto" w:fill="FFFFFF"/>
         </w:rPr>
-        <w:t xml:space="preserve">con </w:t>
-      </w:r>
-      <w:r>
-        <w:rPr>
-          <w:rFonts w:ascii="Times New Roman" w:hAnsi="Times New Roman" w:cs="Times New Roman"/>
-          <w:shd w:val="clear" w:color="auto" w:fill="FFFFFF"/>
-        </w:rPr>
-        <w:t xml:space="preserve">los números primos </w:t>
-      </w:r>
-      <w:r>
-        <w:rPr>
-          <w:rFonts w:ascii="Times New Roman" w:hAnsi="Times New Roman" w:cs="Times New Roman"/>
-          <w:shd w:val="clear" w:color="auto" w:fill="FFFFFF"/>
-        </w:rPr>
-        <w:t xml:space="preserve">que hay entre 1 y </w:t>
-      </w:r>
-      <w:r>
-        <w:rPr>
-          <w:rFonts w:ascii="Times New Roman" w:hAnsi="Times New Roman" w:cs="Times New Roman"/>
-          <w:shd w:val="clear" w:color="auto" w:fill="FFFFFF"/>
-        </w:rPr>
-        <w:t xml:space="preserve"> 100</w:t>
+        <w:t>100</w:t>
       </w:r>
       <w:r>
         <w:rPr>
@@ -9638,7 +10170,23 @@
                 <w:rFonts w:ascii="Lucida Grande" w:hAnsi="Lucida Grande" w:cs="Lucida Grande"/>
                 <w:color w:val="000000"/>
               </w:rPr>
-              <w:t>Actividad para practicar en la diferencia entre número primo y número compuesto</w:t>
+              <w:t xml:space="preserve">Actividad para practicar </w:t>
+            </w:r>
+            <w:del w:id="45" w:author="chris" w:date="2015-08-30T20:21:00Z">
+              <w:r>
+                <w:rPr>
+                  <w:rFonts w:ascii="Lucida Grande" w:hAnsi="Lucida Grande" w:cs="Lucida Grande"/>
+                  <w:color w:val="000000"/>
+                </w:rPr>
+                <w:delText>en</w:delText>
+              </w:r>
+            </w:del>
+            <w:r>
+              <w:rPr>
+                <w:rFonts w:ascii="Lucida Grande" w:hAnsi="Lucida Grande" w:cs="Lucida Grande"/>
+                <w:color w:val="000000"/>
+              </w:rPr>
+              <w:t xml:space="preserve"> la diferencia entre número primo y número compuesto</w:t>
             </w:r>
           </w:p>
         </w:tc>
@@ -10017,7 +10565,32 @@
           <w:rFonts w:ascii="Times" w:hAnsi="Times"/>
           <w:b/>
         </w:rPr>
-        <w:t>4.4 Descomposición factorial de un numero</w:t>
+        <w:t>4.4 Descomposición factorial de un n</w:t>
+      </w:r>
+      <w:ins w:id="46" w:author="chris" w:date="2015-08-30T20:21:00Z">
+        <w:r>
+          <w:rPr>
+            <w:rFonts w:ascii="Times" w:hAnsi="Times"/>
+            <w:b/>
+          </w:rPr>
+          <w:t>ú</w:t>
+        </w:r>
+      </w:ins>
+      <w:del w:id="47" w:author="chris" w:date="2015-08-30T20:21:00Z">
+        <w:r>
+          <w:rPr>
+            <w:rFonts w:ascii="Times" w:hAnsi="Times"/>
+            <w:b/>
+          </w:rPr>
+          <w:delText>u</w:delText>
+        </w:r>
+      </w:del>
+      <w:r>
+        <w:rPr>
+          <w:rFonts w:ascii="Times" w:hAnsi="Times"/>
+          <w:b/>
+        </w:rPr>
+        <w:t>mero</w:t>
       </w:r>
     </w:p>
     <w:p>
@@ -10144,7 +10717,51 @@
         <w:rPr>
           <w:rFonts w:ascii="Times New Roman" w:hAnsi="Times New Roman" w:cs="Times New Roman"/>
         </w:rPr>
-        <w:t>realizar la descomposición en factores primos; el primero es llamado diagrama de árbol (por la forma esquemática) y es segundo el llamado método vertical.</w:t>
+        <w:t>realizar la descomposición en factores primos; el primero es llamado diagrama de árbol (por la forma esquemática) y e</w:t>
+      </w:r>
+      <w:del w:id="48" w:author="chris" w:date="2015-08-30T20:22:00Z">
+        <w:r>
+          <w:rPr>
+            <w:rFonts w:ascii="Times New Roman" w:hAnsi="Times New Roman" w:cs="Times New Roman"/>
+          </w:rPr>
+          <w:delText>s</w:delText>
+        </w:r>
+      </w:del>
+      <w:ins w:id="49" w:author="chris" w:date="2015-08-30T20:22:00Z">
+        <w:r>
+          <w:rPr>
+            <w:rFonts w:ascii="Times New Roman" w:hAnsi="Times New Roman" w:cs="Times New Roman"/>
+          </w:rPr>
+          <w:t>l</w:t>
+        </w:r>
+      </w:ins>
+      <w:r>
+        <w:rPr>
+          <w:rFonts w:ascii="Times New Roman" w:hAnsi="Times New Roman" w:cs="Times New Roman"/>
+        </w:rPr>
+        <w:t xml:space="preserve"> segundo e</w:t>
+      </w:r>
+      <w:ins w:id="50" w:author="chris" w:date="2015-08-30T20:22:00Z">
+        <w:r>
+          <w:rPr>
+            <w:rFonts w:ascii="Times New Roman" w:hAnsi="Times New Roman" w:cs="Times New Roman"/>
+          </w:rPr>
+          <w:t>s</w:t>
+        </w:r>
+      </w:ins>
+      <w:del w:id="51" w:author="chris" w:date="2015-08-30T20:22:00Z">
+        <w:r>
+          <w:rPr>
+            <w:rFonts w:ascii="Times New Roman" w:hAnsi="Times New Roman" w:cs="Times New Roman"/>
+          </w:rPr>
+          <w:delText>l</w:delText>
+        </w:r>
+      </w:del>
+      <w:r>
+        <w:rPr>
+          <w:rFonts w:ascii="Times New Roman" w:hAnsi="Times New Roman" w:cs="Times New Roman"/>
+        </w:rPr>
+        <w:t xml:space="preserve"> llamado método vertical.</w:t>
       </w:r>
       <w:r>
         <w:rPr>
@@ -10358,6 +10975,15 @@
               </w:rPr>
               <w:t>Actividad que permite realizar descomposición factorial de números compuestos por medio del diagrama de árbol y el diagrama de línea</w:t>
             </w:r>
+            <w:ins w:id="52" w:author="chris" w:date="2015-08-30T20:22:00Z">
+              <w:r>
+                <w:rPr>
+                  <w:rFonts w:ascii="Lucida Grande" w:hAnsi="Lucida Grande" w:cs="Lucida Grande"/>
+                  <w:color w:val="000000"/>
+                </w:rPr>
+                <w:t>s</w:t>
+              </w:r>
+            </w:ins>
           </w:p>
         </w:tc>
       </w:tr>
@@ -11108,7 +11734,25 @@
           <w:b/>
           <w:lang w:val="es-CO"/>
         </w:rPr>
-        <w:t>5. Máximo común divisor</w:t>
+        <w:t>5</w:t>
+      </w:r>
+      <w:del w:id="53" w:author="chris" w:date="2015-08-30T20:23:00Z">
+        <w:r>
+          <w:rPr>
+            <w:rFonts w:ascii="Times" w:hAnsi="Times"/>
+            <w:b/>
+            <w:lang w:val="es-CO"/>
+          </w:rPr>
+          <w:delText>.</w:delText>
+        </w:r>
+      </w:del>
+      <w:r>
+        <w:rPr>
+          <w:rFonts w:ascii="Times" w:hAnsi="Times"/>
+          <w:b/>
+          <w:lang w:val="es-CO"/>
+        </w:rPr>
+        <w:t xml:space="preserve"> Máximo común divisor</w:t>
       </w:r>
       <w:r>
         <w:rPr>
@@ -12297,16 +12941,16 @@
                     </wp:anchor>
                   </w:drawing>
                 </mc:Choice>
-                <mc:Fallback>
+                <mc:Fallback xmlns:w15="http://schemas.microsoft.com/office/word/2012/wordml">
                   <w:pict>
-                    <v:group id="Group 41" o:spid="_x0000_s1051" style="position:absolute;margin-left:18.1pt;margin-top:-134.25pt;width:3in;height:180pt;z-index:251677696" coordsize="2743200,2286000" o:gfxdata="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">
-                      <v:oval id="Oval 34" o:spid="_x0000_s1052" style="position:absolute;left:914400;width:1600200;height:2286000;visibility:visible;mso-wrap-style:square;v-text-anchor:middle" o:gfxdata="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" filled="f" strokecolor="#4579b8 [3044]">
-                        <v:shadow on="t" opacity="22937f" mv:blur="40000f" origin=",.5" offset="0,23000emu"/>
+                    <v:group w14:anchorId="05091CF5" id="Group 41" o:spid="_x0000_s1051" style="position:absolute;margin-left:18.1pt;margin-top:-134.3pt;width:3in;height:180pt;z-index:251677696" coordsize="27432,22860" o:gfxdata="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">
+                      <v:oval id="Oval 34" o:spid="_x0000_s1052" style="position:absolute;left:9144;width:16002;height:22860;visibility:visible;mso-wrap-style:square;v-text-anchor:middle" o:gfxdata="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" filled="f" strokecolor="#4579b8 [3044]">
+                        <v:shadow on="t" color="black" opacity="22937f" origin=",.5" offset="0,.63889mm"/>
                       </v:oval>
-                      <v:oval id="Oval 35" o:spid="_x0000_s1053" style="position:absolute;left:228600;width:1600200;height:2286000;visibility:visible;mso-wrap-style:square;v-text-anchor:middle" o:gfxdata="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" filled="f" strokecolor="#4579b8 [3044]">
-                        <v:shadow on="t" opacity="22937f" mv:blur="40000f" origin=",.5" offset="0,23000emu"/>
+                      <v:oval id="Oval 35" o:spid="_x0000_s1053" style="position:absolute;left:2286;width:16002;height:22860;visibility:visible;mso-wrap-style:square;v-text-anchor:middle" o:gfxdata="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" filled="f" strokecolor="#4579b8 [3044]">
+                        <v:shadow on="t" color="black" opacity="22937f" origin=",.5" offset="0,.63889mm"/>
                       </v:oval>
-                      <v:shape id="Text Box 36" o:spid="_x0000_s1054" type="#_x0000_t202" style="position:absolute;width:457200;height:457200;visibility:visible;mso-wrap-style:square;v-text-anchor:top" o:gfxdata="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" filled="f" stroked="f">
+                      <v:shape id="Text Box 36" o:spid="_x0000_s1054" type="#_x0000_t202" style="position:absolute;width:4572;height:4572;visibility:visible;mso-wrap-style:square;v-text-anchor:top" o:gfxdata="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" filled="f" stroked="f">
                         <v:textbox>
                           <w:txbxContent>
                             <w:p>
@@ -12326,7 +12970,7 @@
                           </w:txbxContent>
                         </v:textbox>
                       </v:shape>
-                      <v:shape id="Text Box 37" o:spid="_x0000_s1055" type="#_x0000_t202" style="position:absolute;left:2286000;width:457200;height:457200;visibility:visible;mso-wrap-style:square;v-text-anchor:top" o:gfxdata="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" filled="f" stroked="f">
+                      <v:shape id="Text Box 37" o:spid="_x0000_s1055" type="#_x0000_t202" style="position:absolute;left:22860;width:4572;height:4572;visibility:visible;mso-wrap-style:square;v-text-anchor:top" o:gfxdata="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" filled="f" stroked="f">
                         <v:textbox>
                           <w:txbxContent>
                             <w:p>
@@ -12346,7 +12990,7 @@
                           </w:txbxContent>
                         </v:textbox>
                       </v:shape>
-                      <v:shape id="Text Box 38" o:spid="_x0000_s1056" type="#_x0000_t202" style="position:absolute;left:1143000;top:228600;width:457200;height:1828800;visibility:visible;mso-wrap-style:square;v-text-anchor:top" o:gfxdata="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" filled="f" stroked="f">
+                      <v:shape id="Text Box 38" o:spid="_x0000_s1056" type="#_x0000_t202" style="position:absolute;left:11430;top:2286;width:4572;height:18288;visibility:visible;mso-wrap-style:square;v-text-anchor:top" o:gfxdata="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" filled="f" stroked="f">
                         <v:textbox>
                           <w:txbxContent>
                             <w:p>
@@ -12392,7 +13036,7 @@
                           </w:txbxContent>
                         </v:textbox>
                       </v:shape>
-                      <v:shape id="Text Box 39" o:spid="_x0000_s1057" type="#_x0000_t202" style="position:absolute;left:457200;top:685800;width:457200;height:914400;visibility:visible;mso-wrap-style:square;v-text-anchor:top" o:gfxdata="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" filled="f" stroked="f">
+                      <v:shape id="Text Box 39" o:spid="_x0000_s1057" type="#_x0000_t202" style="position:absolute;left:4572;top:6858;width:4572;height:9144;visibility:visible;mso-wrap-style:square;v-text-anchor:top" o:gfxdata="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" filled="f" stroked="f">
                         <v:textbox>
                           <w:txbxContent>
                             <w:p>
@@ -12408,7 +13052,7 @@
                           </w:txbxContent>
                         </v:textbox>
                       </v:shape>
-                      <v:shape id="Text Box 40" o:spid="_x0000_s1058" type="#_x0000_t202" style="position:absolute;left:2057400;top:685800;width:457200;height:914400;visibility:visible;mso-wrap-style:square;v-text-anchor:top" o:gfxdata="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" filled="f" stroked="f">
+                      <v:shape id="Text Box 40" o:spid="_x0000_s1058" type="#_x0000_t202" style="position:absolute;left:20574;top:6858;width:4572;height:9144;visibility:visible;mso-wrap-style:square;v-text-anchor:top" o:gfxdata="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" filled="f" stroked="f">
                         <v:textbox>
                           <w:txbxContent>
                             <w:p>
@@ -12790,8 +13434,18 @@
                 <w:color w:val="000000"/>
                 <w:lang w:val="es-ES_tradnl"/>
               </w:rPr>
-              <w:t>Por favor que queden alineados arriba los tres modelos.</w:t>
-            </w:r>
+              <w:t>Por favor que queden alineados arriba los tres modelos</w:t>
+            </w:r>
+            <w:del w:id="54" w:author="chris" w:date="2015-08-30T20:24:00Z">
+              <w:r>
+                <w:rPr>
+                  <w:rFonts w:ascii="Times New Roman" w:hAnsi="Times New Roman" w:cs="Times New Roman"/>
+                  <w:color w:val="000000"/>
+                  <w:lang w:val="es-ES_tradnl"/>
+                </w:rPr>
+                <w:delText>.</w:delText>
+              </w:r>
+            </w:del>
           </w:p>
         </w:tc>
       </w:tr>
@@ -14162,6 +14816,15 @@
         <w:t>m.c.d</w:t>
       </w:r>
       <w:proofErr w:type="spellEnd"/>
+      <w:ins w:id="55" w:author="chris" w:date="2015-08-30T20:36:00Z">
+        <w:r>
+          <w:rPr>
+            <w:rFonts w:ascii="Times New Roman" w:hAnsi="Times New Roman" w:cs="Times New Roman"/>
+            <w:color w:val="000000"/>
+          </w:rPr>
+          <w:t>.</w:t>
+        </w:r>
+      </w:ins>
       <w:r>
         <w:rPr>
           <w:rFonts w:ascii="Times New Roman" w:hAnsi="Times New Roman" w:cs="Times New Roman"/>
@@ -14194,6 +14857,15 @@
         <w:t>m.c.d</w:t>
       </w:r>
       <w:proofErr w:type="spellEnd"/>
+      <w:ins w:id="56" w:author="chris" w:date="2015-08-30T20:37:00Z">
+        <w:r>
+          <w:rPr>
+            <w:rFonts w:ascii="Times New Roman" w:hAnsi="Times New Roman" w:cs="Times New Roman"/>
+            <w:color w:val="000000"/>
+          </w:rPr>
+          <w:t>.</w:t>
+        </w:r>
+      </w:ins>
       <w:r>
         <w:rPr>
           <w:rFonts w:ascii="Times New Roman" w:hAnsi="Times New Roman" w:cs="Times New Roman"/>
@@ -14653,7 +15325,48 @@
                 <w:rFonts w:ascii="Lucida Grande" w:hAnsi="Lucida Grande" w:cs="Lucida Grande"/>
                 <w:color w:val="000000"/>
               </w:rPr>
-              <w:t>Busqueda del m.c.d de grupos de números</w:t>
+              <w:t>B</w:t>
+            </w:r>
+            <w:ins w:id="57" w:author="chris" w:date="2015-08-30T20:25:00Z">
+              <w:r>
+                <w:rPr>
+                  <w:rFonts w:ascii="Lucida Grande" w:hAnsi="Lucida Grande" w:cs="Lucida Grande"/>
+                  <w:color w:val="000000"/>
+                </w:rPr>
+                <w:t>ú</w:t>
+              </w:r>
+            </w:ins>
+            <w:del w:id="58" w:author="chris" w:date="2015-08-30T20:25:00Z">
+              <w:r>
+                <w:rPr>
+                  <w:rFonts w:ascii="Lucida Grande" w:hAnsi="Lucida Grande" w:cs="Lucida Grande"/>
+                  <w:color w:val="000000"/>
+                </w:rPr>
+                <w:delText>u</w:delText>
+              </w:r>
+            </w:del>
+            <w:r>
+              <w:rPr>
+                <w:rFonts w:ascii="Lucida Grande" w:hAnsi="Lucida Grande" w:cs="Lucida Grande"/>
+                <w:color w:val="000000"/>
+              </w:rPr>
+              <w:t>squeda del m.c.d</w:t>
+            </w:r>
+            <w:ins w:id="59" w:author="chris" w:date="2015-08-30T20:37:00Z">
+              <w:r>
+                <w:rPr>
+                  <w:rFonts w:ascii="Lucida Grande" w:hAnsi="Lucida Grande" w:cs="Lucida Grande"/>
+                  <w:color w:val="000000"/>
+                </w:rPr>
+                <w:t>.</w:t>
+              </w:r>
+            </w:ins>
+            <w:r>
+              <w:rPr>
+                <w:rFonts w:ascii="Lucida Grande" w:hAnsi="Lucida Grande" w:cs="Lucida Grande"/>
+                <w:color w:val="000000"/>
+              </w:rPr>
+              <w:t xml:space="preserve"> de grupos de números</w:t>
             </w:r>
           </w:p>
         </w:tc>
@@ -15027,7 +15740,35 @@
           <w:b/>
           <w:lang w:val="es-CO"/>
         </w:rPr>
-        <w:t xml:space="preserve"> Mínimo común Múltiplo</w:t>
+        <w:t xml:space="preserve"> Mínimo común </w:t>
+      </w:r>
+      <w:ins w:id="60" w:author="chris" w:date="2015-08-30T20:25:00Z">
+        <w:r>
+          <w:rPr>
+            <w:rFonts w:ascii="Times" w:hAnsi="Times"/>
+            <w:b/>
+            <w:lang w:val="es-CO"/>
+          </w:rPr>
+          <w:t>m</w:t>
+        </w:r>
+      </w:ins>
+      <w:del w:id="61" w:author="chris" w:date="2015-08-30T20:25:00Z">
+        <w:r>
+          <w:rPr>
+            <w:rFonts w:ascii="Times" w:hAnsi="Times"/>
+            <w:b/>
+            <w:lang w:val="es-CO"/>
+          </w:rPr>
+          <w:delText>M</w:delText>
+        </w:r>
+      </w:del>
+      <w:r>
+        <w:rPr>
+          <w:rFonts w:ascii="Times" w:hAnsi="Times"/>
+          <w:b/>
+          <w:lang w:val="es-CO"/>
+        </w:rPr>
+        <w:t>últiplo</w:t>
       </w:r>
     </w:p>
     <w:p>
@@ -15384,12 +16125,62 @@
         <w:t>Venn</w:t>
       </w:r>
       <w:proofErr w:type="spellEnd"/>
-      <w:r>
-        <w:rPr>
-          <w:rFonts w:ascii="Times New Roman" w:hAnsi="Times New Roman" w:cs="Times New Roman"/>
-          <w:color w:val="000000"/>
-        </w:rPr>
-        <w:t xml:space="preserve"> ya que se hace referencia a conjuntos infinitos en un diagrama de </w:t>
+      <w:ins w:id="62" w:author="chris" w:date="2015-08-30T20:25:00Z">
+        <w:r>
+          <w:rPr>
+            <w:rFonts w:ascii="Times New Roman" w:hAnsi="Times New Roman" w:cs="Times New Roman"/>
+            <w:color w:val="000000"/>
+          </w:rPr>
+          <w:t>,</w:t>
+        </w:r>
+      </w:ins>
+      <w:r>
+        <w:rPr>
+          <w:rFonts w:ascii="Times New Roman" w:hAnsi="Times New Roman" w:cs="Times New Roman"/>
+          <w:color w:val="000000"/>
+        </w:rPr>
+        <w:t xml:space="preserve"> ya que se hace referencia a conjuntos infinitos</w:t>
+      </w:r>
+      <w:ins w:id="63" w:author="chris" w:date="2015-08-30T20:26:00Z">
+        <w:r>
+          <w:rPr>
+            <w:rFonts w:ascii="Times New Roman" w:hAnsi="Times New Roman" w:cs="Times New Roman"/>
+            <w:color w:val="000000"/>
+          </w:rPr>
+          <w:t>.</w:t>
+        </w:r>
+      </w:ins>
+      <w:r>
+        <w:rPr>
+          <w:rFonts w:ascii="Times New Roman" w:hAnsi="Times New Roman" w:cs="Times New Roman"/>
+          <w:color w:val="000000"/>
+        </w:rPr>
+        <w:t xml:space="preserve"> </w:t>
+      </w:r>
+      <w:ins w:id="64" w:author="chris" w:date="2015-08-30T20:26:00Z">
+        <w:r>
+          <w:rPr>
+            <w:rFonts w:ascii="Times New Roman" w:hAnsi="Times New Roman" w:cs="Times New Roman"/>
+            <w:color w:val="000000"/>
+          </w:rPr>
+          <w:t>E</w:t>
+        </w:r>
+      </w:ins>
+      <w:del w:id="65" w:author="chris" w:date="2015-08-30T20:26:00Z">
+        <w:r>
+          <w:rPr>
+            <w:rFonts w:ascii="Times New Roman" w:hAnsi="Times New Roman" w:cs="Times New Roman"/>
+            <w:color w:val="000000"/>
+          </w:rPr>
+          <w:delText>e</w:delText>
+        </w:r>
+      </w:del>
+      <w:r>
+        <w:rPr>
+          <w:rFonts w:ascii="Times New Roman" w:hAnsi="Times New Roman" w:cs="Times New Roman"/>
+          <w:color w:val="000000"/>
+        </w:rPr>
+        <w:t xml:space="preserve">n un diagrama de </w:t>
       </w:r>
       <w:proofErr w:type="spellStart"/>
       <w:r>
@@ -16690,7 +17481,23 @@
                 <w:rFonts w:ascii="Lucida Grande" w:hAnsi="Lucida Grande" w:cs="Lucida Grande"/>
                 <w:color w:val="000000"/>
               </w:rPr>
-              <w:t>m.c.m de tres números</w:t>
+              <w:t>m.c.m</w:t>
+            </w:r>
+            <w:ins w:id="66" w:author="chris" w:date="2015-08-30T20:37:00Z">
+              <w:r>
+                <w:rPr>
+                  <w:rFonts w:ascii="Lucida Grande" w:hAnsi="Lucida Grande" w:cs="Lucida Grande"/>
+                  <w:color w:val="000000"/>
+                </w:rPr>
+                <w:t>.</w:t>
+              </w:r>
+            </w:ins>
+            <w:r>
+              <w:rPr>
+                <w:rFonts w:ascii="Lucida Grande" w:hAnsi="Lucida Grande" w:cs="Lucida Grande"/>
+                <w:color w:val="000000"/>
+              </w:rPr>
+              <w:t xml:space="preserve"> de tres números</w:t>
             </w:r>
           </w:p>
         </w:tc>
@@ -17175,7 +17982,32 @@
                 <w:rFonts w:ascii="Lucida Grande" w:hAnsi="Lucida Grande" w:cs="Lucida Grande"/>
                 <w:color w:val="000000"/>
               </w:rPr>
-              <w:t>Refuerza tu aprendizaje: Descomposición para hallar m.c.m</w:t>
+              <w:t xml:space="preserve">Refuerza tu aprendizaje: </w:t>
+            </w:r>
+            <w:ins w:id="67" w:author="chris" w:date="2015-08-30T20:27:00Z">
+              <w:r>
+                <w:rPr>
+                  <w:rFonts w:ascii="Lucida Grande" w:hAnsi="Lucida Grande" w:cs="Lucida Grande"/>
+                  <w:color w:val="000000"/>
+                </w:rPr>
+                <w:t>d</w:t>
+              </w:r>
+            </w:ins>
+            <w:del w:id="68" w:author="chris" w:date="2015-08-30T20:27:00Z">
+              <w:r>
+                <w:rPr>
+                  <w:rFonts w:ascii="Lucida Grande" w:hAnsi="Lucida Grande" w:cs="Lucida Grande"/>
+                  <w:color w:val="000000"/>
+                </w:rPr>
+                <w:delText>D</w:delText>
+              </w:r>
+            </w:del>
+            <w:r>
+              <w:rPr>
+                <w:rFonts w:ascii="Lucida Grande" w:hAnsi="Lucida Grande" w:cs="Lucida Grande"/>
+                <w:color w:val="000000"/>
+              </w:rPr>
+              <w:t>escomposición para hallar m.c.m</w:t>
             </w:r>
           </w:p>
         </w:tc>
@@ -17406,7 +18238,32 @@
                 <w:rFonts w:ascii="Lucida Grande" w:hAnsi="Lucida Grande" w:cs="Lucida Grande"/>
                 <w:color w:val="000000"/>
               </w:rPr>
-              <w:t>Refuerza tu aprendizaje: Teoría de números</w:t>
+              <w:t xml:space="preserve">Refuerza tu aprendizaje: </w:t>
+            </w:r>
+            <w:ins w:id="69" w:author="chris" w:date="2015-08-30T20:27:00Z">
+              <w:r>
+                <w:rPr>
+                  <w:rFonts w:ascii="Lucida Grande" w:hAnsi="Lucida Grande" w:cs="Lucida Grande"/>
+                  <w:color w:val="000000"/>
+                </w:rPr>
+                <w:t>t</w:t>
+              </w:r>
+            </w:ins>
+            <w:del w:id="70" w:author="chris" w:date="2015-08-30T20:27:00Z">
+              <w:r>
+                <w:rPr>
+                  <w:rFonts w:ascii="Lucida Grande" w:hAnsi="Lucida Grande" w:cs="Lucida Grande"/>
+                  <w:color w:val="000000"/>
+                </w:rPr>
+                <w:delText>T</w:delText>
+              </w:r>
+            </w:del>
+            <w:r>
+              <w:rPr>
+                <w:rFonts w:ascii="Lucida Grande" w:hAnsi="Lucida Grande" w:cs="Lucida Grande"/>
+                <w:color w:val="000000"/>
+              </w:rPr>
+              <w:t>eoría de números</w:t>
             </w:r>
           </w:p>
         </w:tc>
@@ -17624,7 +18481,32 @@
                 <w:rFonts w:ascii="Lucida Grande" w:hAnsi="Lucida Grande" w:cs="Lucida Grande"/>
                 <w:color w:val="000000"/>
               </w:rPr>
-              <w:t>Refuerza tu aprendizaje: Repaso de teoría de números</w:t>
+              <w:t xml:space="preserve">Refuerza tu aprendizaje: </w:t>
+            </w:r>
+            <w:ins w:id="71" w:author="chris" w:date="2015-08-30T20:27:00Z">
+              <w:r>
+                <w:rPr>
+                  <w:rFonts w:ascii="Lucida Grande" w:hAnsi="Lucida Grande" w:cs="Lucida Grande"/>
+                  <w:color w:val="000000"/>
+                </w:rPr>
+                <w:t>r</w:t>
+              </w:r>
+            </w:ins>
+            <w:del w:id="72" w:author="chris" w:date="2015-08-30T20:27:00Z">
+              <w:r>
+                <w:rPr>
+                  <w:rFonts w:ascii="Lucida Grande" w:hAnsi="Lucida Grande" w:cs="Lucida Grande"/>
+                  <w:color w:val="000000"/>
+                </w:rPr>
+                <w:delText>R</w:delText>
+              </w:r>
+            </w:del>
+            <w:r>
+              <w:rPr>
+                <w:rFonts w:ascii="Lucida Grande" w:hAnsi="Lucida Grande" w:cs="Lucida Grande"/>
+                <w:color w:val="000000"/>
+              </w:rPr>
+              <w:t>epaso de teoría de números</w:t>
             </w:r>
           </w:p>
         </w:tc>
@@ -17842,8 +18724,74 @@
                 <w:rFonts w:ascii="Lucida Grande" w:hAnsi="Lucida Grande" w:cs="Lucida Grande"/>
                 <w:color w:val="000000"/>
               </w:rPr>
-              <w:t>Refuerza tu aprendizaje: Resuelve problemas usando el m.cm o el m.c.d</w:t>
-            </w:r>
+              <w:t xml:space="preserve">Refuerza tu aprendizaje: </w:t>
+            </w:r>
+            <w:ins w:id="73" w:author="chris" w:date="2015-08-30T20:27:00Z">
+              <w:r>
+                <w:rPr>
+                  <w:rFonts w:ascii="Lucida Grande" w:hAnsi="Lucida Grande" w:cs="Lucida Grande"/>
+                  <w:color w:val="000000"/>
+                </w:rPr>
+                <w:t>r</w:t>
+              </w:r>
+            </w:ins>
+            <w:del w:id="74" w:author="chris" w:date="2015-08-30T20:27:00Z">
+              <w:r>
+                <w:rPr>
+                  <w:rFonts w:ascii="Lucida Grande" w:hAnsi="Lucida Grande" w:cs="Lucida Grande"/>
+                  <w:color w:val="000000"/>
+                </w:rPr>
+                <w:delText>R</w:delText>
+              </w:r>
+            </w:del>
+            <w:r>
+              <w:rPr>
+                <w:rFonts w:ascii="Lucida Grande" w:hAnsi="Lucida Grande" w:cs="Lucida Grande"/>
+                <w:color w:val="000000"/>
+              </w:rPr>
+              <w:t>esuelve problemas usando el m.c</w:t>
+            </w:r>
+            <w:ins w:id="75" w:author="chris" w:date="2015-08-30T20:27:00Z">
+              <w:r>
+                <w:rPr>
+                  <w:rFonts w:ascii="Lucida Grande" w:hAnsi="Lucida Grande" w:cs="Lucida Grande"/>
+                  <w:color w:val="000000"/>
+                </w:rPr>
+                <w:t>.</w:t>
+              </w:r>
+            </w:ins>
+            <w:r>
+              <w:rPr>
+                <w:rFonts w:ascii="Lucida Grande" w:hAnsi="Lucida Grande" w:cs="Lucida Grande"/>
+                <w:color w:val="000000"/>
+              </w:rPr>
+              <w:t>m</w:t>
+            </w:r>
+            <w:ins w:id="76" w:author="chris" w:date="2015-08-30T20:38:00Z">
+              <w:r>
+                <w:rPr>
+                  <w:rFonts w:ascii="Lucida Grande" w:hAnsi="Lucida Grande" w:cs="Lucida Grande"/>
+                  <w:color w:val="000000"/>
+                </w:rPr>
+                <w:t>.</w:t>
+              </w:r>
+            </w:ins>
+            <w:r>
+              <w:rPr>
+                <w:rFonts w:ascii="Lucida Grande" w:hAnsi="Lucida Grande" w:cs="Lucida Grande"/>
+                <w:color w:val="000000"/>
+              </w:rPr>
+              <w:t xml:space="preserve"> o el m.c.d</w:t>
+            </w:r>
+            <w:ins w:id="77" w:author="chris" w:date="2015-08-30T20:28:00Z">
+              <w:r>
+                <w:rPr>
+                  <w:rFonts w:ascii="Lucida Grande" w:hAnsi="Lucida Grande" w:cs="Lucida Grande"/>
+                  <w:color w:val="000000"/>
+                </w:rPr>
+                <w:t>.</w:t>
+              </w:r>
+            </w:ins>
           </w:p>
         </w:tc>
       </w:tr>
@@ -17890,7 +18838,48 @@
                 <w:rFonts w:ascii="Lucida Grande" w:hAnsi="Lucida Grande" w:cs="Lucida Grande"/>
                 <w:color w:val="000000"/>
               </w:rPr>
-              <w:t>Actividad que muestra una serie de problemas en los que se requiere calcular el m.c.m y el m.c.d. Para su resolución</w:t>
+              <w:t>Actividad que muestra una serie de problemas en los que se requiere calcular el m.c.m</w:t>
+            </w:r>
+            <w:ins w:id="78" w:author="chris" w:date="2015-08-30T20:28:00Z">
+              <w:r>
+                <w:rPr>
+                  <w:rFonts w:ascii="Lucida Grande" w:hAnsi="Lucida Grande" w:cs="Lucida Grande"/>
+                  <w:color w:val="000000"/>
+                </w:rPr>
+                <w:t>.</w:t>
+              </w:r>
+            </w:ins>
+            <w:r>
+              <w:rPr>
+                <w:rFonts w:ascii="Lucida Grande" w:hAnsi="Lucida Grande" w:cs="Lucida Grande"/>
+                <w:color w:val="000000"/>
+              </w:rPr>
+              <w:t xml:space="preserve"> y el m.c.d. </w:t>
+            </w:r>
+            <w:ins w:id="79" w:author="chris" w:date="2015-08-30T20:28:00Z">
+              <w:r>
+                <w:rPr>
+                  <w:rFonts w:ascii="Lucida Grande" w:hAnsi="Lucida Grande" w:cs="Lucida Grande"/>
+                  <w:color w:val="000000"/>
+                </w:rPr>
+                <w:t>p</w:t>
+              </w:r>
+            </w:ins>
+            <w:del w:id="80" w:author="chris" w:date="2015-08-30T20:28:00Z">
+              <w:r>
+                <w:rPr>
+                  <w:rFonts w:ascii="Lucida Grande" w:hAnsi="Lucida Grande" w:cs="Lucida Grande"/>
+                  <w:color w:val="000000"/>
+                </w:rPr>
+                <w:delText>P</w:delText>
+              </w:r>
+            </w:del>
+            <w:r>
+              <w:rPr>
+                <w:rFonts w:ascii="Lucida Grande" w:hAnsi="Lucida Grande" w:cs="Lucida Grande"/>
+                <w:color w:val="000000"/>
+              </w:rPr>
+              <w:t>ara su resolución</w:t>
             </w:r>
           </w:p>
         </w:tc>
@@ -18072,8 +19061,49 @@
                 <w:rFonts w:ascii="Lucida Grande" w:hAnsi="Lucida Grande" w:cs="Lucida Grande"/>
                 <w:color w:val="000000"/>
               </w:rPr>
-              <w:t>Calcula el m.cm y el m.c.d</w:t>
-            </w:r>
+              <w:t>Calcula el m.c</w:t>
+            </w:r>
+            <w:ins w:id="81" w:author="chris" w:date="2015-08-30T20:28:00Z">
+              <w:r>
+                <w:rPr>
+                  <w:rFonts w:ascii="Lucida Grande" w:hAnsi="Lucida Grande" w:cs="Lucida Grande"/>
+                  <w:color w:val="000000"/>
+                </w:rPr>
+                <w:t>.</w:t>
+              </w:r>
+            </w:ins>
+            <w:r>
+              <w:rPr>
+                <w:rFonts w:ascii="Lucida Grande" w:hAnsi="Lucida Grande" w:cs="Lucida Grande"/>
+                <w:color w:val="000000"/>
+              </w:rPr>
+              <w:t>m</w:t>
+            </w:r>
+            <w:ins w:id="82" w:author="chris" w:date="2015-08-30T20:28:00Z">
+              <w:r>
+                <w:rPr>
+                  <w:rFonts w:ascii="Lucida Grande" w:hAnsi="Lucida Grande" w:cs="Lucida Grande"/>
+                  <w:color w:val="000000"/>
+                </w:rPr>
+                <w:t>.</w:t>
+              </w:r>
+            </w:ins>
+            <w:r>
+              <w:rPr>
+                <w:rFonts w:ascii="Lucida Grande" w:hAnsi="Lucida Grande" w:cs="Lucida Grande"/>
+                <w:color w:val="000000"/>
+              </w:rPr>
+              <w:t xml:space="preserve"> y el m.c.d</w:t>
+            </w:r>
+            <w:ins w:id="83" w:author="chris" w:date="2015-08-30T20:28:00Z">
+              <w:r>
+                <w:rPr>
+                  <w:rFonts w:ascii="Lucida Grande" w:hAnsi="Lucida Grande" w:cs="Lucida Grande"/>
+                  <w:color w:val="000000"/>
+                </w:rPr>
+                <w:t>.</w:t>
+              </w:r>
+            </w:ins>
           </w:p>
         </w:tc>
       </w:tr>
@@ -18120,7 +19150,55 @@
                 <w:rFonts w:ascii="Lucida Grande" w:hAnsi="Lucida Grande" w:cs="Lucida Grande"/>
                 <w:color w:val="000000"/>
               </w:rPr>
-              <w:t>Actividad que permite calcular tanto el m.cm como el m.c.d de un grupo de números</w:t>
+              <w:t>Actividad que permite calcular tanto el m.c</w:t>
+            </w:r>
+            <w:ins w:id="84" w:author="chris" w:date="2015-08-30T20:29:00Z">
+              <w:r>
+                <w:rPr>
+                  <w:rFonts w:ascii="Lucida Grande" w:hAnsi="Lucida Grande" w:cs="Lucida Grande"/>
+                  <w:color w:val="000000"/>
+                </w:rPr>
+                <w:t>.</w:t>
+              </w:r>
+            </w:ins>
+            <w:r>
+              <w:rPr>
+                <w:rFonts w:ascii="Lucida Grande" w:hAnsi="Lucida Grande" w:cs="Lucida Grande"/>
+                <w:color w:val="000000"/>
+              </w:rPr>
+              <w:t>m</w:t>
+            </w:r>
+            <w:ins w:id="85" w:author="chris" w:date="2015-08-30T20:29:00Z">
+              <w:r>
+                <w:rPr>
+                  <w:rFonts w:ascii="Lucida Grande" w:hAnsi="Lucida Grande" w:cs="Lucida Grande"/>
+                  <w:color w:val="000000"/>
+                </w:rPr>
+                <w:t>.</w:t>
+              </w:r>
+            </w:ins>
+            <w:r>
+              <w:rPr>
+                <w:rFonts w:ascii="Lucida Grande" w:hAnsi="Lucida Grande" w:cs="Lucida Grande"/>
+                <w:color w:val="000000"/>
+              </w:rPr>
+              <w:t xml:space="preserve"> como el m.c.d</w:t>
+            </w:r>
+            <w:ins w:id="86" w:author="chris" w:date="2015-08-30T20:29:00Z">
+              <w:r>
+                <w:rPr>
+                  <w:rFonts w:ascii="Lucida Grande" w:hAnsi="Lucida Grande" w:cs="Lucida Grande"/>
+                  <w:color w:val="000000"/>
+                </w:rPr>
+                <w:t>.</w:t>
+              </w:r>
+            </w:ins>
+            <w:r>
+              <w:rPr>
+                <w:rFonts w:ascii="Lucida Grande" w:hAnsi="Lucida Grande" w:cs="Lucida Grande"/>
+                <w:color w:val="000000"/>
+              </w:rPr>
+              <w:t xml:space="preserve"> de un grupo de números</w:t>
             </w:r>
           </w:p>
         </w:tc>
@@ -18167,29 +19245,23 @@
         </w:rPr>
         <w:t>7</w:t>
       </w:r>
+      <w:del w:id="87" w:author="chris" w:date="2015-08-30T20:29:00Z">
+        <w:r>
+          <w:rPr>
+            <w:rFonts w:ascii="Times" w:hAnsi="Times"/>
+            <w:b/>
+            <w:lang w:val="es-CO"/>
+          </w:rPr>
+          <w:delText>.</w:delText>
+        </w:r>
+      </w:del>
       <w:r>
         <w:rPr>
           <w:rFonts w:ascii="Times" w:hAnsi="Times"/>
           <w:b/>
           <w:lang w:val="es-CO"/>
         </w:rPr>
-        <w:t>.</w:t>
-      </w:r>
-      <w:r>
-        <w:rPr>
-          <w:rFonts w:ascii="Times" w:hAnsi="Times"/>
-          <w:b/>
-          <w:lang w:val="es-CO"/>
-        </w:rPr>
-        <w:t xml:space="preserve"> </w:t>
-      </w:r>
-      <w:r>
-        <w:rPr>
-          <w:rFonts w:ascii="Times" w:hAnsi="Times"/>
-          <w:b/>
-          <w:lang w:val="es-CO"/>
-        </w:rPr>
-        <w:t>Ejercitación y competencias</w:t>
+        <w:t xml:space="preserve"> Ejercitación y competencias</w:t>
       </w:r>
     </w:p>
     <w:p>
@@ -18309,15 +19381,7 @@
                 <w:color w:val="000000"/>
                 <w:lang w:val="es-ES_tradnl"/>
               </w:rPr>
-              <w:t>MA_06_04_CO_REC</w:t>
-            </w:r>
-            <w:r>
-              <w:rPr>
-                <w:rFonts w:ascii="Times New Roman" w:hAnsi="Times New Roman" w:cs="Times New Roman"/>
-                <w:color w:val="000000"/>
-                <w:lang w:val="es-ES_tradnl"/>
-              </w:rPr>
-              <w:t>320</w:t>
+              <w:t>MA_06_04_CO_REC320</w:t>
             </w:r>
           </w:p>
         </w:tc>
@@ -18365,7 +19429,32 @@
                 <w:rFonts w:ascii="Lucida Grande" w:hAnsi="Lucida Grande" w:cs="Lucida Grande"/>
                 <w:color w:val="000000"/>
               </w:rPr>
-              <w:t>Proyecto: Números perfectos y números amigos</w:t>
+              <w:t xml:space="preserve">Proyecto: </w:t>
+            </w:r>
+            <w:ins w:id="88" w:author="chris" w:date="2015-08-30T20:29:00Z">
+              <w:r>
+                <w:rPr>
+                  <w:rFonts w:ascii="Lucida Grande" w:hAnsi="Lucida Grande" w:cs="Lucida Grande"/>
+                  <w:color w:val="000000"/>
+                </w:rPr>
+                <w:t>n</w:t>
+              </w:r>
+            </w:ins>
+            <w:del w:id="89" w:author="chris" w:date="2015-08-30T20:29:00Z">
+              <w:r>
+                <w:rPr>
+                  <w:rFonts w:ascii="Lucida Grande" w:hAnsi="Lucida Grande" w:cs="Lucida Grande"/>
+                  <w:color w:val="000000"/>
+                </w:rPr>
+                <w:delText>N</w:delText>
+              </w:r>
+            </w:del>
+            <w:r>
+              <w:rPr>
+                <w:rFonts w:ascii="Lucida Grande" w:hAnsi="Lucida Grande" w:cs="Lucida Grande"/>
+                <w:color w:val="000000"/>
+              </w:rPr>
+              <w:t>úmeros perfectos y números amigos</w:t>
             </w:r>
           </w:p>
         </w:tc>
@@ -18567,23 +19656,7 @@
                 <w:color w:val="000000"/>
                 <w:lang w:val="es-ES_tradnl"/>
               </w:rPr>
-              <w:t>MA_06_04_CO_REC</w:t>
-            </w:r>
-            <w:r>
-              <w:rPr>
-                <w:rFonts w:ascii="Times New Roman" w:hAnsi="Times New Roman" w:cs="Times New Roman"/>
-                <w:color w:val="000000"/>
-                <w:lang w:val="es-ES_tradnl"/>
-              </w:rPr>
-              <w:t>33</w:t>
-            </w:r>
-            <w:r>
-              <w:rPr>
-                <w:rFonts w:ascii="Times New Roman" w:hAnsi="Times New Roman" w:cs="Times New Roman"/>
-                <w:color w:val="000000"/>
-                <w:lang w:val="es-ES_tradnl"/>
-              </w:rPr>
-              <w:t>0</w:t>
+              <w:t>MA_06_04_CO_REC330</w:t>
             </w:r>
           </w:p>
         </w:tc>
@@ -18784,15 +19857,7 @@
                 <w:color w:val="000000"/>
                 <w:lang w:val="es-ES_tradnl"/>
               </w:rPr>
-              <w:t>MA_06_04_CO_REC</w:t>
-            </w:r>
-            <w:r>
-              <w:rPr>
-                <w:rFonts w:ascii="Times New Roman" w:hAnsi="Times New Roman" w:cs="Times New Roman"/>
-                <w:color w:val="000000"/>
-                <w:lang w:val="es-ES_tradnl"/>
-              </w:rPr>
-              <w:t>340</w:t>
+              <w:t>MA_06_04_CO_REC340</w:t>
             </w:r>
           </w:p>
         </w:tc>
@@ -18868,6 +19933,7 @@
                 <w:szCs w:val="18"/>
                 <w:lang w:val="es-ES_tradnl"/>
               </w:rPr>
+              <w:lastRenderedPageBreak/>
               <w:t>Descripción</w:t>
             </w:r>
           </w:p>
@@ -19039,8 +20105,28 @@
                 <w:i/>
                 <w:color w:val="BFBFBF" w:themeColor="background1" w:themeShade="BF"/>
               </w:rPr>
-              <w:t xml:space="preserve">Este recurso permite revisar criterios de divisibilidad y presenta varias actividades para realizar en el aula  </w:t>
-            </w:r>
+              <w:t>Este recurso permite revisar criterios de divisibilidad y presenta varias actividades para realizar en el aula</w:t>
+            </w:r>
+            <w:del w:id="90" w:author="chris" w:date="2015-08-30T20:07:00Z">
+              <w:r>
+                <w:rPr>
+                  <w:rFonts w:ascii="Times New Roman" w:hAnsi="Times New Roman" w:cs="Times New Roman"/>
+                  <w:i/>
+                  <w:color w:val="BFBFBF" w:themeColor="background1" w:themeShade="BF"/>
+                </w:rPr>
+                <w:delText xml:space="preserve">  </w:delText>
+              </w:r>
+            </w:del>
+            <w:ins w:id="91" w:author="chris" w:date="2015-08-30T20:07:00Z">
+              <w:r>
+                <w:rPr>
+                  <w:rFonts w:ascii="Times New Roman" w:hAnsi="Times New Roman" w:cs="Times New Roman"/>
+                  <w:i/>
+                  <w:color w:val="BFBFBF" w:themeColor="background1" w:themeShade="BF"/>
+                </w:rPr>
+                <w:t xml:space="preserve"> </w:t>
+              </w:r>
+            </w:ins>
             <w:r>
               <w:rPr>
                 <w:rFonts w:ascii="Times New Roman" w:hAnsi="Times New Roman" w:cs="Times New Roman"/>
@@ -19177,8 +20263,6 @@
           <w:rFonts w:ascii="Times" w:hAnsi="Times"/>
         </w:rPr>
       </w:pPr>
-      <w:bookmarkStart w:id="0" w:name="_GoBack"/>
-      <w:bookmarkEnd w:id="0"/>
     </w:p>
     <w:sectPr>
       <w:headerReference w:type="even" r:id="rId13"/>
@@ -24098,6 +25182,14 @@
     <w:abstractNumId w:val="36"/>
   </w:num>
 </w:numbering>
+</file>
+
+<file path=word/people.xml><?xml version="1.0" encoding="utf-8"?>
+<w15:people xmlns:wpc="http://schemas.microsoft.com/office/word/2010/wordprocessingCanvas" xmlns:mc="http://schemas.openxmlformats.org/markup-compatibility/2006" xmlns:o="urn:schemas-microsoft-com:office:office" xmlns:r="http://schemas.openxmlformats.org/officeDocument/2006/relationships" xmlns:m="http://schemas.openxmlformats.org/officeDocument/2006/math" xmlns:v="urn:schemas-microsoft-com:vml" xmlns:wp14="http://schemas.microsoft.com/office/word/2010/wordprocessingDrawing" xmlns:wp="http://schemas.openxmlformats.org/drawingml/2006/wordprocessingDrawing" xmlns:w10="urn:schemas-microsoft-com:office:word" xmlns:w="http://schemas.openxmlformats.org/wordprocessingml/2006/main" xmlns:w14="http://schemas.microsoft.com/office/word/2010/wordml" xmlns:w15="http://schemas.microsoft.com/office/word/2012/wordml" xmlns:wpg="http://schemas.microsoft.com/office/word/2010/wordprocessingGroup" xmlns:wpi="http://schemas.microsoft.com/office/word/2010/wordprocessingInk" xmlns:wne="http://schemas.microsoft.com/office/word/2006/wordml" xmlns:wps="http://schemas.microsoft.com/office/word/2010/wordprocessingShape" mc:Ignorable="w14 w15 wp14">
+  <w15:person w15:author="chris">
+    <w15:presenceInfo w15:providerId="None" w15:userId="chris"/>
+  </w15:person>
+</w15:people>
 </file>
 
 <file path=word/styles.xml><?xml version="1.0" encoding="utf-8"?>
@@ -25503,7 +26595,7 @@
 </file>
 
 <file path=customXml/itemProps1.xml><?xml version="1.0" encoding="utf-8"?>
-<ds:datastoreItem xmlns:ds="http://schemas.openxmlformats.org/officeDocument/2006/customXml" ds:itemID="{871A39EF-4D0A-B042-B768-BD29F24FC7AC}">
+<ds:datastoreItem xmlns:ds="http://schemas.openxmlformats.org/officeDocument/2006/customXml" ds:itemID="{648BEE90-A21C-224C-B6EA-EBF1C84DE92B}">
   <ds:schemaRefs>
     <ds:schemaRef ds:uri="http://schemas.openxmlformats.org/officeDocument/2006/bibliography"/>
   </ds:schemaRefs>

</xml_diff>